<commit_message>
update for task state
add  state of type 3=待审核 of table table  tb_bu_user_task
</commit_message>
<xml_diff>
--- a/风云再起_数据字典.docx
+++ b/风云再起_数据字典.docx
@@ -6,7 +6,6 @@
       <w:pPr>
         <w:ind w:firstLine="0"/>
         <w:rPr>
-          <w:rFonts w:hint="eastAsia"/>
           <w:color w:val="FF0000"/>
         </w:rPr>
       </w:pPr>
@@ -22,7 +21,6 @@
       <w:pPr>
         <w:ind w:firstLine="0"/>
         <w:rPr>
-          <w:rFonts w:hint="eastAsia"/>
           <w:color w:val="FF0000"/>
         </w:rPr>
       </w:pPr>
@@ -34,8 +32,6 @@
           <w:color w:val="FF0000"/>
         </w:rPr>
       </w:pPr>
-      <w:bookmarkStart w:id="0" w:name="_GoBack"/>
-      <w:bookmarkEnd w:id="0"/>
     </w:p>
     <w:p>
       <w:pPr>
@@ -192,6 +188,7 @@
             <w:pPr>
               <w:ind w:firstLine="0"/>
             </w:pPr>
+            <w:proofErr w:type="spellStart"/>
             <w:r>
               <w:rPr>
                 <w:rFonts w:ascii="Times New Roman" w:hAnsi="Times New Roman" w:hint="eastAsia"/>
@@ -200,6 +197,7 @@
               </w:rPr>
               <w:t>ad_id</w:t>
             </w:r>
+            <w:proofErr w:type="spellEnd"/>
           </w:p>
         </w:tc>
         <w:tc>
@@ -236,6 +234,7 @@
             <w:pPr>
               <w:ind w:firstLine="0"/>
             </w:pPr>
+            <w:proofErr w:type="spellStart"/>
             <w:r>
               <w:rPr>
                 <w:rFonts w:ascii="Times New Roman" w:hAnsi="Times New Roman" w:hint="eastAsia"/>
@@ -244,6 +243,7 @@
               </w:rPr>
               <w:t>varchar</w:t>
             </w:r>
+            <w:proofErr w:type="spellEnd"/>
             <w:r>
               <w:rPr>
                 <w:rFonts w:ascii="Times New Roman" w:hAnsi="Times New Roman" w:hint="eastAsia"/>
@@ -313,6 +313,7 @@
                 <w:szCs w:val="20"/>
               </w:rPr>
             </w:pPr>
+            <w:proofErr w:type="spellStart"/>
             <w:r>
               <w:rPr>
                 <w:rFonts w:ascii="Times New Roman" w:hAnsi="Times New Roman" w:hint="eastAsia"/>
@@ -329,6 +330,7 @@
               </w:rPr>
               <w:t>d_type</w:t>
             </w:r>
+            <w:proofErr w:type="spellEnd"/>
           </w:p>
         </w:tc>
         <w:tc>
@@ -437,6 +439,7 @@
             <w:pPr>
               <w:ind w:firstLine="0"/>
             </w:pPr>
+            <w:proofErr w:type="spellStart"/>
             <w:r>
               <w:rPr>
                 <w:rFonts w:ascii="Times New Roman" w:hAnsi="Times New Roman" w:hint="eastAsia"/>
@@ -445,6 +448,7 @@
               </w:rPr>
               <w:t>ad_name</w:t>
             </w:r>
+            <w:proofErr w:type="spellEnd"/>
           </w:p>
         </w:tc>
         <w:tc>
@@ -473,6 +477,7 @@
             <w:pPr>
               <w:ind w:firstLine="0"/>
             </w:pPr>
+            <w:proofErr w:type="spellStart"/>
             <w:r>
               <w:rPr>
                 <w:rFonts w:ascii="Times New Roman" w:hAnsi="Times New Roman" w:hint="eastAsia"/>
@@ -481,6 +486,7 @@
               </w:rPr>
               <w:t>varchar</w:t>
             </w:r>
+            <w:proofErr w:type="spellEnd"/>
             <w:r>
               <w:rPr>
                 <w:rFonts w:ascii="Times New Roman" w:hAnsi="Times New Roman" w:hint="eastAsia"/>
@@ -548,6 +554,7 @@
             <w:pPr>
               <w:ind w:firstLine="0"/>
             </w:pPr>
+            <w:proofErr w:type="spellStart"/>
             <w:r>
               <w:rPr>
                 <w:rFonts w:ascii="Times New Roman" w:hAnsi="Times New Roman" w:hint="eastAsia"/>
@@ -556,6 +563,7 @@
               </w:rPr>
               <w:t>ad_pic_uri</w:t>
             </w:r>
+            <w:proofErr w:type="spellEnd"/>
           </w:p>
         </w:tc>
         <w:tc>
@@ -584,6 +592,7 @@
             <w:pPr>
               <w:ind w:firstLine="0"/>
             </w:pPr>
+            <w:proofErr w:type="spellStart"/>
             <w:r>
               <w:rPr>
                 <w:rFonts w:ascii="Times New Roman" w:hAnsi="Times New Roman" w:hint="eastAsia"/>
@@ -592,6 +601,7 @@
               </w:rPr>
               <w:t>varchar</w:t>
             </w:r>
+            <w:proofErr w:type="spellEnd"/>
             <w:r>
               <w:rPr>
                 <w:rFonts w:ascii="Times New Roman" w:hAnsi="Times New Roman" w:hint="eastAsia"/>
@@ -685,13 +695,15 @@
             <w:pPr>
               <w:ind w:firstLine="0"/>
             </w:pPr>
-            <w:commentRangeStart w:id="1"/>
+            <w:commentRangeStart w:id="0"/>
+            <w:proofErr w:type="spellStart"/>
             <w:r>
               <w:rPr>
                 <w:rFonts w:hint="eastAsia"/>
               </w:rPr>
               <w:t>ad_pos</w:t>
             </w:r>
+            <w:proofErr w:type="spellEnd"/>
           </w:p>
         </w:tc>
         <w:tc>
@@ -731,12 +743,12 @@
               </w:rPr>
               <w:t>Integer</w:t>
             </w:r>
-            <w:commentRangeEnd w:id="1"/>
+            <w:commentRangeEnd w:id="0"/>
             <w:r>
               <w:rPr>
                 <w:rStyle w:val="afd"/>
               </w:rPr>
-              <w:commentReference w:id="1"/>
+              <w:commentReference w:id="0"/>
             </w:r>
           </w:p>
         </w:tc>
@@ -776,6 +788,7 @@
             <w:pPr>
               <w:ind w:firstLine="0"/>
             </w:pPr>
+            <w:proofErr w:type="spellStart"/>
             <w:r>
               <w:rPr>
                 <w:rFonts w:hint="eastAsia"/>
@@ -788,6 +801,7 @@
               </w:rPr>
               <w:t>ame_id</w:t>
             </w:r>
+            <w:proofErr w:type="spellEnd"/>
           </w:p>
         </w:tc>
         <w:tc>
@@ -814,6 +828,7 @@
             <w:pPr>
               <w:ind w:firstLine="0"/>
             </w:pPr>
+            <w:proofErr w:type="spellStart"/>
             <w:r>
               <w:rPr>
                 <w:rFonts w:ascii="Times New Roman" w:hAnsi="Times New Roman" w:hint="eastAsia"/>
@@ -822,6 +837,7 @@
               </w:rPr>
               <w:t>varchar</w:t>
             </w:r>
+            <w:proofErr w:type="spellEnd"/>
             <w:r>
               <w:rPr>
                 <w:rFonts w:ascii="Times New Roman" w:hAnsi="Times New Roman" w:hint="eastAsia"/>
@@ -878,13 +894,23 @@
               </w:rPr>
               <w:t>如果</w:t>
             </w:r>
-            <w:r>
-              <w:rPr>
-                <w:rFonts w:ascii="Times New Roman" w:hAnsi="Times New Roman" w:hint="eastAsia"/>
-                <w:sz w:val="20"/>
-                <w:szCs w:val="20"/>
-              </w:rPr>
-              <w:t>Ad_type=1</w:t>
+            <w:proofErr w:type="spellStart"/>
+            <w:r>
+              <w:rPr>
+                <w:rFonts w:ascii="Times New Roman" w:hAnsi="Times New Roman" w:hint="eastAsia"/>
+                <w:sz w:val="20"/>
+                <w:szCs w:val="20"/>
+              </w:rPr>
+              <w:t>Ad_type</w:t>
+            </w:r>
+            <w:proofErr w:type="spellEnd"/>
+            <w:r>
+              <w:rPr>
+                <w:rFonts w:ascii="Times New Roman" w:hAnsi="Times New Roman" w:hint="eastAsia"/>
+                <w:sz w:val="20"/>
+                <w:szCs w:val="20"/>
+              </w:rPr>
+              <w:t>=1</w:t>
             </w:r>
             <w:r>
               <w:rPr>
@@ -906,6 +932,7 @@
             <w:pPr>
               <w:ind w:firstLine="0"/>
             </w:pPr>
+            <w:proofErr w:type="spellStart"/>
             <w:r>
               <w:rPr>
                 <w:rFonts w:hint="eastAsia"/>
@@ -918,6 +945,7 @@
               </w:rPr>
               <w:t>ut_url</w:t>
             </w:r>
+            <w:proofErr w:type="spellEnd"/>
           </w:p>
         </w:tc>
         <w:tc>
@@ -944,6 +972,7 @@
             <w:pPr>
               <w:ind w:firstLine="0"/>
             </w:pPr>
+            <w:proofErr w:type="spellStart"/>
             <w:r>
               <w:rPr>
                 <w:rFonts w:ascii="Times New Roman" w:hAnsi="Times New Roman" w:hint="eastAsia"/>
@@ -952,6 +981,7 @@
               </w:rPr>
               <w:t>varchar</w:t>
             </w:r>
+            <w:proofErr w:type="spellEnd"/>
             <w:r>
               <w:rPr>
                 <w:rFonts w:ascii="Times New Roman" w:hAnsi="Times New Roman" w:hint="eastAsia"/>
@@ -1008,13 +1038,23 @@
               </w:rPr>
               <w:t>如果</w:t>
             </w:r>
-            <w:r>
-              <w:rPr>
-                <w:rFonts w:ascii="Times New Roman" w:hAnsi="Times New Roman" w:hint="eastAsia"/>
-                <w:sz w:val="20"/>
-                <w:szCs w:val="20"/>
-              </w:rPr>
-              <w:t>Ad_type=0</w:t>
+            <w:proofErr w:type="spellStart"/>
+            <w:r>
+              <w:rPr>
+                <w:rFonts w:ascii="Times New Roman" w:hAnsi="Times New Roman" w:hint="eastAsia"/>
+                <w:sz w:val="20"/>
+                <w:szCs w:val="20"/>
+              </w:rPr>
+              <w:t>Ad_type</w:t>
+            </w:r>
+            <w:proofErr w:type="spellEnd"/>
+            <w:r>
+              <w:rPr>
+                <w:rFonts w:ascii="Times New Roman" w:hAnsi="Times New Roman" w:hint="eastAsia"/>
+                <w:sz w:val="20"/>
+                <w:szCs w:val="20"/>
+              </w:rPr>
+              <w:t>=0</w:t>
             </w:r>
             <w:r>
               <w:rPr>
@@ -1070,6 +1110,7 @@
                 <w:szCs w:val="20"/>
               </w:rPr>
             </w:pPr>
+            <w:proofErr w:type="spellStart"/>
             <w:r>
               <w:rPr>
                 <w:rFonts w:ascii="Times New Roman" w:hAnsi="Times New Roman" w:hint="eastAsia"/>
@@ -1078,6 +1119,7 @@
               </w:rPr>
               <w:t>varchar</w:t>
             </w:r>
+            <w:proofErr w:type="spellEnd"/>
             <w:r>
               <w:rPr>
                 <w:rFonts w:ascii="Times New Roman" w:hAnsi="Times New Roman" w:hint="eastAsia"/>
@@ -1168,6 +1210,7 @@
             <w:pPr>
               <w:ind w:firstLine="0"/>
             </w:pPr>
+            <w:proofErr w:type="spellStart"/>
             <w:r>
               <w:t>begin</w:t>
             </w:r>
@@ -1177,6 +1220,7 @@
               </w:rPr>
               <w:t>_date</w:t>
             </w:r>
+            <w:proofErr w:type="spellEnd"/>
           </w:p>
         </w:tc>
         <w:tc>
@@ -1274,12 +1318,14 @@
             <w:pPr>
               <w:ind w:firstLine="0"/>
             </w:pPr>
+            <w:proofErr w:type="spellStart"/>
             <w:r>
               <w:rPr>
                 <w:rFonts w:hint="eastAsia"/>
               </w:rPr>
               <w:t>end_date</w:t>
             </w:r>
+            <w:proofErr w:type="spellEnd"/>
           </w:p>
         </w:tc>
         <w:tc>
@@ -1377,12 +1423,14 @@
             <w:pPr>
               <w:ind w:firstLine="0"/>
             </w:pPr>
+            <w:proofErr w:type="spellStart"/>
             <w:r>
               <w:rPr>
                 <w:rFonts w:hint="eastAsia"/>
               </w:rPr>
               <w:t>update_date</w:t>
             </w:r>
+            <w:proofErr w:type="spellEnd"/>
           </w:p>
         </w:tc>
         <w:tc>
@@ -1455,12 +1503,14 @@
             <w:pPr>
               <w:ind w:firstLine="0"/>
             </w:pPr>
+            <w:proofErr w:type="spellStart"/>
             <w:r>
               <w:rPr>
                 <w:rFonts w:hint="eastAsia"/>
               </w:rPr>
               <w:t>admin_id</w:t>
             </w:r>
+            <w:proofErr w:type="spellEnd"/>
           </w:p>
         </w:tc>
         <w:tc>
@@ -1487,6 +1537,7 @@
             <w:pPr>
               <w:ind w:firstLine="0"/>
             </w:pPr>
+            <w:proofErr w:type="spellStart"/>
             <w:r>
               <w:rPr>
                 <w:rFonts w:ascii="Times New Roman" w:hAnsi="Times New Roman" w:hint="eastAsia"/>
@@ -1495,6 +1546,7 @@
               </w:rPr>
               <w:t>varchar</w:t>
             </w:r>
+            <w:proofErr w:type="spellEnd"/>
             <w:r>
               <w:rPr>
                 <w:rFonts w:ascii="Times New Roman" w:hAnsi="Times New Roman" w:hint="eastAsia"/>
@@ -1694,6 +1746,7 @@
             <w:pPr>
               <w:ind w:firstLine="0"/>
             </w:pPr>
+            <w:proofErr w:type="spellStart"/>
             <w:r>
               <w:rPr>
                 <w:rFonts w:ascii="Times New Roman" w:hAnsi="Times New Roman" w:hint="eastAsia"/>
@@ -1702,6 +1755,7 @@
               </w:rPr>
               <w:t>game_id</w:t>
             </w:r>
+            <w:proofErr w:type="spellEnd"/>
           </w:p>
         </w:tc>
         <w:tc>
@@ -1738,6 +1792,7 @@
             <w:pPr>
               <w:ind w:firstLine="0"/>
             </w:pPr>
+            <w:proofErr w:type="spellStart"/>
             <w:r>
               <w:rPr>
                 <w:rFonts w:ascii="Times New Roman" w:hAnsi="Times New Roman" w:hint="eastAsia"/>
@@ -1746,6 +1801,7 @@
               </w:rPr>
               <w:t>varchar</w:t>
             </w:r>
+            <w:proofErr w:type="spellEnd"/>
             <w:r>
               <w:rPr>
                 <w:rFonts w:ascii="Times New Roman" w:hAnsi="Times New Roman" w:hint="eastAsia"/>
@@ -1808,6 +1864,7 @@
             <w:pPr>
               <w:ind w:firstLine="0"/>
             </w:pPr>
+            <w:proofErr w:type="spellStart"/>
             <w:r>
               <w:rPr>
                 <w:rFonts w:ascii="Times New Roman" w:hAnsi="Times New Roman" w:hint="eastAsia"/>
@@ -1816,6 +1873,7 @@
               </w:rPr>
               <w:t>game_name</w:t>
             </w:r>
+            <w:proofErr w:type="spellEnd"/>
           </w:p>
         </w:tc>
         <w:tc>
@@ -1844,6 +1902,7 @@
             <w:pPr>
               <w:ind w:firstLine="0"/>
             </w:pPr>
+            <w:proofErr w:type="spellStart"/>
             <w:r>
               <w:rPr>
                 <w:rFonts w:ascii="Times New Roman" w:hAnsi="Times New Roman" w:hint="eastAsia"/>
@@ -1852,6 +1911,7 @@
               </w:rPr>
               <w:t>varchar</w:t>
             </w:r>
+            <w:proofErr w:type="spellEnd"/>
             <w:r>
               <w:rPr>
                 <w:rFonts w:ascii="Times New Roman" w:hAnsi="Times New Roman" w:hint="eastAsia"/>
@@ -1914,6 +1974,7 @@
             <w:pPr>
               <w:ind w:firstLine="0"/>
             </w:pPr>
+            <w:proofErr w:type="spellStart"/>
             <w:r>
               <w:rPr>
                 <w:rFonts w:ascii="Times New Roman" w:hAnsi="Times New Roman" w:hint="eastAsia"/>
@@ -1922,6 +1983,7 @@
               </w:rPr>
               <w:t>game_icon_uri</w:t>
             </w:r>
+            <w:proofErr w:type="spellEnd"/>
           </w:p>
         </w:tc>
         <w:tc>
@@ -1966,6 +2028,7 @@
             <w:pPr>
               <w:ind w:firstLine="0"/>
             </w:pPr>
+            <w:proofErr w:type="spellStart"/>
             <w:r>
               <w:rPr>
                 <w:rFonts w:ascii="Times New Roman" w:hAnsi="Times New Roman" w:hint="eastAsia"/>
@@ -1974,6 +2037,7 @@
               </w:rPr>
               <w:t>varchar</w:t>
             </w:r>
+            <w:proofErr w:type="spellEnd"/>
             <w:r>
               <w:rPr>
                 <w:rFonts w:ascii="Times New Roman" w:hAnsi="Times New Roman" w:hint="eastAsia"/>
@@ -2069,7 +2133,8 @@
                 <w:highlight w:val="yellow"/>
               </w:rPr>
             </w:pPr>
-            <w:commentRangeStart w:id="2"/>
+            <w:commentRangeStart w:id="1"/>
+            <w:proofErr w:type="spellStart"/>
             <w:r>
               <w:rPr>
                 <w:rFonts w:ascii="Times New Roman" w:hAnsi="Times New Roman" w:hint="eastAsia"/>
@@ -2090,6 +2155,7 @@
               </w:rPr>
               <w:t>_id</w:t>
             </w:r>
+            <w:proofErr w:type="spellEnd"/>
           </w:p>
         </w:tc>
         <w:tc>
@@ -2128,6 +2194,7 @@
                 <w:highlight w:val="yellow"/>
               </w:rPr>
             </w:pPr>
+            <w:proofErr w:type="spellStart"/>
             <w:r>
               <w:rPr>
                 <w:rFonts w:ascii="Times New Roman" w:hAnsi="Times New Roman" w:hint="eastAsia"/>
@@ -2138,6 +2205,7 @@
               </w:rPr>
               <w:t>varchar</w:t>
             </w:r>
+            <w:proofErr w:type="spellEnd"/>
             <w:r>
               <w:rPr>
                 <w:rFonts w:ascii="Times New Roman" w:hAnsi="Times New Roman" w:hint="eastAsia"/>
@@ -2229,14 +2297,14 @@
               </w:rPr>
               <w:t>代表全部</w:t>
             </w:r>
-            <w:commentRangeEnd w:id="2"/>
+            <w:commentRangeEnd w:id="1"/>
             <w:r>
               <w:rPr>
                 <w:rStyle w:val="afd"/>
                 <w:color w:val="FF0000"/>
                 <w:highlight w:val="yellow"/>
               </w:rPr>
-              <w:commentReference w:id="2"/>
+              <w:commentReference w:id="1"/>
             </w:r>
             <w:r>
               <w:rPr>
@@ -2311,6 +2379,7 @@
             <w:pPr>
               <w:ind w:firstLine="0"/>
             </w:pPr>
+            <w:proofErr w:type="spellStart"/>
             <w:r>
               <w:rPr>
                 <w:rFonts w:ascii="Times New Roman" w:hAnsi="Times New Roman" w:hint="eastAsia"/>
@@ -2319,6 +2388,7 @@
               </w:rPr>
               <w:t>game_version</w:t>
             </w:r>
+            <w:proofErr w:type="spellEnd"/>
           </w:p>
         </w:tc>
         <w:tc>
@@ -2347,6 +2417,7 @@
             <w:pPr>
               <w:ind w:firstLine="0"/>
             </w:pPr>
+            <w:proofErr w:type="spellStart"/>
             <w:r>
               <w:rPr>
                 <w:rFonts w:ascii="Times New Roman" w:hAnsi="Times New Roman" w:hint="eastAsia"/>
@@ -2355,6 +2426,7 @@
               </w:rPr>
               <w:t>varchar</w:t>
             </w:r>
+            <w:proofErr w:type="spellEnd"/>
             <w:r>
               <w:rPr>
                 <w:rFonts w:ascii="Times New Roman" w:hAnsi="Times New Roman" w:hint="eastAsia"/>
@@ -2417,7 +2489,8 @@
             <w:pPr>
               <w:ind w:firstLine="0"/>
             </w:pPr>
-            <w:commentRangeStart w:id="3"/>
+            <w:commentRangeStart w:id="2"/>
+            <w:proofErr w:type="spellStart"/>
             <w:r>
               <w:rPr>
                 <w:rFonts w:ascii="Times New Roman" w:hAnsi="Times New Roman" w:hint="eastAsia"/>
@@ -2426,6 +2499,7 @@
               </w:rPr>
               <w:t>game_pos</w:t>
             </w:r>
+            <w:proofErr w:type="spellEnd"/>
           </w:p>
         </w:tc>
         <w:tc>
@@ -2464,7 +2538,7 @@
             </w:r>
           </w:p>
         </w:tc>
-        <w:commentRangeEnd w:id="3"/>
+        <w:commentRangeEnd w:id="2"/>
         <w:tc>
           <w:tcPr>
             <w:tcW w:w="1040" w:type="dxa"/>
@@ -2477,7 +2551,7 @@
               <w:rPr>
                 <w:rStyle w:val="afd"/>
               </w:rPr>
-              <w:commentReference w:id="3"/>
+              <w:commentReference w:id="2"/>
             </w:r>
             <w:r>
               <w:rPr>
@@ -2507,6 +2581,7 @@
             <w:pPr>
               <w:ind w:firstLine="0"/>
             </w:pPr>
+            <w:proofErr w:type="spellStart"/>
             <w:r>
               <w:rPr>
                 <w:rFonts w:ascii="Times New Roman" w:hAnsi="Times New Roman" w:hint="eastAsia"/>
@@ -2515,6 +2590,7 @@
               </w:rPr>
               <w:t>oper_system</w:t>
             </w:r>
+            <w:proofErr w:type="spellEnd"/>
           </w:p>
         </w:tc>
         <w:tc>
@@ -2543,6 +2619,7 @@
             <w:pPr>
               <w:ind w:firstLine="0"/>
             </w:pPr>
+            <w:proofErr w:type="spellStart"/>
             <w:r>
               <w:rPr>
                 <w:rFonts w:ascii="Times New Roman" w:hAnsi="Times New Roman" w:hint="eastAsia"/>
@@ -2551,6 +2628,7 @@
               </w:rPr>
               <w:t>varchar</w:t>
             </w:r>
+            <w:proofErr w:type="spellEnd"/>
             <w:r>
               <w:rPr>
                 <w:rFonts w:ascii="Times New Roman" w:hAnsi="Times New Roman" w:hint="eastAsia"/>
@@ -2624,6 +2702,7 @@
               </w:rPr>
               <w:t>：</w:t>
             </w:r>
+            <w:proofErr w:type="spellStart"/>
             <w:r>
               <w:rPr>
                 <w:rFonts w:ascii="Times New Roman" w:hAnsi="Times New Roman" w:hint="eastAsia"/>
@@ -2632,6 +2711,7 @@
               </w:rPr>
               <w:t>ios</w:t>
             </w:r>
+            <w:proofErr w:type="spellEnd"/>
           </w:p>
           <w:p>
             <w:pPr>
@@ -2673,7 +2753,8 @@
             <w:pPr>
               <w:ind w:firstLine="0"/>
             </w:pPr>
-            <w:commentRangeStart w:id="4"/>
+            <w:commentRangeStart w:id="3"/>
+            <w:proofErr w:type="spellStart"/>
             <w:r>
               <w:rPr>
                 <w:rFonts w:ascii="Times New Roman" w:hAnsi="Times New Roman" w:hint="eastAsia"/>
@@ -2682,6 +2763,7 @@
               </w:rPr>
               <w:t>game_url</w:t>
             </w:r>
+            <w:proofErr w:type="spellEnd"/>
           </w:p>
         </w:tc>
         <w:tc>
@@ -2710,6 +2792,7 @@
             <w:pPr>
               <w:ind w:firstLine="0"/>
             </w:pPr>
+            <w:proofErr w:type="spellStart"/>
             <w:r>
               <w:rPr>
                 <w:rFonts w:ascii="Times New Roman" w:hAnsi="Times New Roman" w:hint="eastAsia"/>
@@ -2718,6 +2801,7 @@
               </w:rPr>
               <w:t>varchar</w:t>
             </w:r>
+            <w:proofErr w:type="spellEnd"/>
             <w:r>
               <w:rPr>
                 <w:rFonts w:ascii="Times New Roman" w:hAnsi="Times New Roman" w:hint="eastAsia"/>
@@ -2783,6 +2867,7 @@
               </w:rPr>
               <w:t>如果为</w:t>
             </w:r>
+            <w:proofErr w:type="spellStart"/>
             <w:r>
               <w:rPr>
                 <w:rFonts w:ascii="Times New Roman" w:hAnsi="Times New Roman" w:hint="eastAsia"/>
@@ -2791,6 +2876,7 @@
               </w:rPr>
               <w:t>ios</w:t>
             </w:r>
+            <w:proofErr w:type="spellEnd"/>
             <w:r>
               <w:rPr>
                 <w:rFonts w:ascii="Times New Roman" w:hAnsi="Times New Roman" w:hint="eastAsia"/>
@@ -2799,6 +2885,7 @@
               </w:rPr>
               <w:t>，直接为</w:t>
             </w:r>
+            <w:proofErr w:type="spellStart"/>
             <w:r>
               <w:rPr>
                 <w:rFonts w:ascii="Times New Roman" w:hAnsi="Times New Roman" w:hint="eastAsia"/>
@@ -2807,6 +2894,7 @@
               </w:rPr>
               <w:t>appstore</w:t>
             </w:r>
+            <w:proofErr w:type="spellEnd"/>
             <w:r>
               <w:rPr>
                 <w:rFonts w:ascii="Times New Roman" w:hAnsi="Times New Roman" w:hint="eastAsia"/>
@@ -2865,12 +2953,12 @@
               </w:rPr>
               <w:t>URI</w:t>
             </w:r>
-            <w:commentRangeEnd w:id="4"/>
+            <w:commentRangeEnd w:id="3"/>
             <w:r>
               <w:rPr>
                 <w:rStyle w:val="afd"/>
               </w:rPr>
-              <w:commentReference w:id="4"/>
+              <w:commentReference w:id="3"/>
             </w:r>
           </w:p>
         </w:tc>
@@ -2889,6 +2977,7 @@
                 <w:szCs w:val="20"/>
               </w:rPr>
             </w:pPr>
+            <w:proofErr w:type="spellStart"/>
             <w:r>
               <w:rPr>
                 <w:rFonts w:ascii="Times New Roman" w:hAnsi="Times New Roman" w:hint="eastAsia"/>
@@ -2897,6 +2986,7 @@
               </w:rPr>
               <w:t>game_lang</w:t>
             </w:r>
+            <w:proofErr w:type="spellEnd"/>
           </w:p>
         </w:tc>
         <w:tc>
@@ -2930,6 +3020,7 @@
             <w:pPr>
               <w:ind w:firstLine="0"/>
             </w:pPr>
+            <w:proofErr w:type="spellStart"/>
             <w:r>
               <w:rPr>
                 <w:rFonts w:ascii="Times New Roman" w:hAnsi="Times New Roman" w:hint="eastAsia"/>
@@ -2938,6 +3029,7 @@
               </w:rPr>
               <w:t>varchar</w:t>
             </w:r>
+            <w:proofErr w:type="spellEnd"/>
             <w:r>
               <w:rPr>
                 <w:rFonts w:ascii="Times New Roman" w:hAnsi="Times New Roman" w:hint="eastAsia"/>
@@ -2999,16 +3091,32 @@
               <w:rPr>
                 <w:rFonts w:hint="eastAsia"/>
               </w:rPr>
-              <w:t>该字段填写值如下：</w:t>
-            </w:r>
-          </w:p>
-          <w:p>
-            <w:pPr>
-              <w:ind w:firstLine="0"/>
-            </w:pPr>
+              <w:t>该字段</w:t>
+            </w:r>
+            <w:proofErr w:type="gramStart"/>
+            <w:r>
+              <w:rPr>
+                <w:rFonts w:hint="eastAsia"/>
+              </w:rPr>
+              <w:t>填写值</w:t>
+            </w:r>
+            <w:proofErr w:type="gramEnd"/>
+            <w:r>
+              <w:rPr>
+                <w:rFonts w:hint="eastAsia"/>
+              </w:rPr>
+              <w:t>如下：</w:t>
+            </w:r>
+          </w:p>
+          <w:p>
+            <w:pPr>
+              <w:ind w:firstLine="0"/>
+            </w:pPr>
+            <w:proofErr w:type="spellStart"/>
             <w:r>
               <w:t>zh</w:t>
             </w:r>
+            <w:proofErr w:type="spellEnd"/>
           </w:p>
           <w:p>
             <w:pPr>
@@ -3027,9 +3135,11 @@
                 <w:szCs w:val="20"/>
               </w:rPr>
             </w:pPr>
+            <w:proofErr w:type="spellStart"/>
             <w:r>
               <w:t>ja</w:t>
             </w:r>
+            <w:proofErr w:type="spellEnd"/>
           </w:p>
         </w:tc>
       </w:tr>
@@ -3047,6 +3157,7 @@
                 <w:szCs w:val="20"/>
               </w:rPr>
             </w:pPr>
+            <w:proofErr w:type="spellStart"/>
             <w:r>
               <w:rPr>
                 <w:rFonts w:ascii="Times New Roman" w:hAnsi="Times New Roman" w:hint="eastAsia"/>
@@ -3055,6 +3166,7 @@
               </w:rPr>
               <w:t>game_size</w:t>
             </w:r>
+            <w:proofErr w:type="spellEnd"/>
           </w:p>
         </w:tc>
         <w:tc>
@@ -3088,6 +3200,7 @@
             <w:pPr>
               <w:ind w:firstLine="0"/>
             </w:pPr>
+            <w:proofErr w:type="spellStart"/>
             <w:r>
               <w:rPr>
                 <w:rFonts w:ascii="Times New Roman" w:hAnsi="Times New Roman" w:hint="eastAsia"/>
@@ -3096,6 +3209,7 @@
               </w:rPr>
               <w:t>varchar</w:t>
             </w:r>
+            <w:proofErr w:type="spellEnd"/>
             <w:r>
               <w:rPr>
                 <w:rFonts w:ascii="Times New Roman" w:hAnsi="Times New Roman" w:hint="eastAsia"/>
@@ -3191,6 +3305,7 @@
                 <w:szCs w:val="20"/>
               </w:rPr>
             </w:pPr>
+            <w:proofErr w:type="spellStart"/>
             <w:r>
               <w:rPr>
                 <w:rFonts w:ascii="Times New Roman" w:hAnsi="Times New Roman" w:hint="eastAsia"/>
@@ -3199,6 +3314,7 @@
               </w:rPr>
               <w:t>game_desc</w:t>
             </w:r>
+            <w:proofErr w:type="spellEnd"/>
           </w:p>
         </w:tc>
         <w:tc>
@@ -3232,6 +3348,7 @@
             <w:pPr>
               <w:ind w:firstLine="0"/>
             </w:pPr>
+            <w:proofErr w:type="spellStart"/>
             <w:r>
               <w:rPr>
                 <w:rFonts w:ascii="Times New Roman" w:hAnsi="Times New Roman" w:hint="eastAsia"/>
@@ -3240,6 +3357,7 @@
               </w:rPr>
               <w:t>varchar</w:t>
             </w:r>
+            <w:proofErr w:type="spellEnd"/>
             <w:r>
               <w:rPr>
                 <w:rFonts w:ascii="Times New Roman" w:hAnsi="Times New Roman" w:hint="eastAsia"/>
@@ -3319,6 +3437,7 @@
                 <w:szCs w:val="20"/>
               </w:rPr>
             </w:pPr>
+            <w:proofErr w:type="spellStart"/>
             <w:r>
               <w:rPr>
                 <w:rFonts w:ascii="Times New Roman" w:hAnsi="Times New Roman" w:hint="eastAsia"/>
@@ -3327,6 +3446,7 @@
               </w:rPr>
               <w:t>game_download_times</w:t>
             </w:r>
+            <w:proofErr w:type="spellEnd"/>
           </w:p>
         </w:tc>
         <w:tc>
@@ -3433,6 +3553,7 @@
                 <w:szCs w:val="20"/>
               </w:rPr>
             </w:pPr>
+            <w:proofErr w:type="spellStart"/>
             <w:r>
               <w:rPr>
                 <w:rFonts w:ascii="Times New Roman" w:hAnsi="Times New Roman"/>
@@ -3442,6 +3563,7 @@
               </w:rPr>
               <w:t>game_android_packagename</w:t>
             </w:r>
+            <w:proofErr w:type="spellEnd"/>
           </w:p>
         </w:tc>
         <w:tc>
@@ -3458,6 +3580,7 @@
                 <w:szCs w:val="20"/>
               </w:rPr>
             </w:pPr>
+            <w:proofErr w:type="gramStart"/>
             <w:r>
               <w:rPr>
                 <w:rFonts w:ascii="Times New Roman" w:hAnsi="Times New Roman" w:hint="eastAsia"/>
@@ -3467,6 +3590,7 @@
               </w:rPr>
               <w:t>安卓包名</w:t>
             </w:r>
+            <w:proofErr w:type="gramEnd"/>
           </w:p>
         </w:tc>
         <w:tc>
@@ -3483,6 +3607,7 @@
                 <w:szCs w:val="20"/>
               </w:rPr>
             </w:pPr>
+            <w:proofErr w:type="spellStart"/>
             <w:r>
               <w:rPr>
                 <w:rFonts w:ascii="Times New Roman" w:hAnsi="Times New Roman" w:hint="eastAsia"/>
@@ -3492,6 +3617,7 @@
               </w:rPr>
               <w:t>varchar</w:t>
             </w:r>
+            <w:proofErr w:type="spellEnd"/>
             <w:r>
               <w:rPr>
                 <w:rFonts w:ascii="Times New Roman" w:hAnsi="Times New Roman" w:hint="eastAsia"/>
@@ -3569,6 +3695,7 @@
               </w:rPr>
               <w:t>服务端在</w:t>
             </w:r>
+            <w:proofErr w:type="spellStart"/>
             <w:r>
               <w:rPr>
                 <w:rFonts w:ascii="Times New Roman" w:hAnsi="Times New Roman" w:hint="eastAsia"/>
@@ -3578,6 +3705,7 @@
               </w:rPr>
               <w:t>apk</w:t>
             </w:r>
+            <w:proofErr w:type="spellEnd"/>
             <w:r>
               <w:rPr>
                 <w:rFonts w:ascii="Times New Roman" w:hAnsi="Times New Roman" w:hint="eastAsia"/>
@@ -3605,6 +3733,7 @@
                 <w:sz w:val="20"/>
                 <w:szCs w:val="20"/>
               </w:rPr>
+              <w:lastRenderedPageBreak/>
               <w:t>game_pic_uri1</w:t>
             </w:r>
           </w:p>
@@ -3643,6 +3772,7 @@
             <w:pPr>
               <w:ind w:firstLine="0"/>
             </w:pPr>
+            <w:proofErr w:type="spellStart"/>
             <w:r>
               <w:rPr>
                 <w:rFonts w:ascii="Times New Roman" w:hAnsi="Times New Roman" w:hint="eastAsia"/>
@@ -3651,6 +3781,7 @@
               </w:rPr>
               <w:t>varchar</w:t>
             </w:r>
+            <w:proofErr w:type="spellEnd"/>
             <w:r>
               <w:rPr>
                 <w:rFonts w:ascii="Times New Roman" w:hAnsi="Times New Roman" w:hint="eastAsia"/>
@@ -3780,6 +3911,7 @@
             <w:pPr>
               <w:ind w:firstLine="0"/>
             </w:pPr>
+            <w:proofErr w:type="spellStart"/>
             <w:r>
               <w:rPr>
                 <w:rFonts w:ascii="Times New Roman" w:hAnsi="Times New Roman" w:hint="eastAsia"/>
@@ -3788,6 +3920,7 @@
               </w:rPr>
               <w:t>varchar</w:t>
             </w:r>
+            <w:proofErr w:type="spellEnd"/>
             <w:r>
               <w:rPr>
                 <w:rFonts w:ascii="Times New Roman" w:hAnsi="Times New Roman" w:hint="eastAsia"/>
@@ -3917,6 +4050,7 @@
             <w:pPr>
               <w:ind w:firstLine="0"/>
             </w:pPr>
+            <w:proofErr w:type="spellStart"/>
             <w:r>
               <w:rPr>
                 <w:rFonts w:ascii="Times New Roman" w:hAnsi="Times New Roman" w:hint="eastAsia"/>
@@ -3925,6 +4059,7 @@
               </w:rPr>
               <w:t>varchar</w:t>
             </w:r>
+            <w:proofErr w:type="spellEnd"/>
             <w:r>
               <w:rPr>
                 <w:rFonts w:ascii="Times New Roman" w:hAnsi="Times New Roman" w:hint="eastAsia"/>
@@ -4054,6 +4189,7 @@
             <w:pPr>
               <w:ind w:firstLine="0"/>
             </w:pPr>
+            <w:proofErr w:type="spellStart"/>
             <w:r>
               <w:rPr>
                 <w:rFonts w:ascii="Times New Roman" w:hAnsi="Times New Roman" w:hint="eastAsia"/>
@@ -4062,6 +4198,7 @@
               </w:rPr>
               <w:t>varchar</w:t>
             </w:r>
+            <w:proofErr w:type="spellEnd"/>
             <w:r>
               <w:rPr>
                 <w:rFonts w:ascii="Times New Roman" w:hAnsi="Times New Roman" w:hint="eastAsia"/>
@@ -4191,6 +4328,7 @@
             <w:pPr>
               <w:ind w:firstLine="0"/>
             </w:pPr>
+            <w:proofErr w:type="spellStart"/>
             <w:r>
               <w:rPr>
                 <w:rFonts w:ascii="Times New Roman" w:hAnsi="Times New Roman" w:hint="eastAsia"/>
@@ -4199,6 +4337,7 @@
               </w:rPr>
               <w:t>varchar</w:t>
             </w:r>
+            <w:proofErr w:type="spellEnd"/>
             <w:r>
               <w:rPr>
                 <w:rFonts w:ascii="Times New Roman" w:hAnsi="Times New Roman" w:hint="eastAsia"/>
@@ -4284,12 +4423,14 @@
             <w:pPr>
               <w:ind w:firstLine="0"/>
             </w:pPr>
+            <w:proofErr w:type="spellStart"/>
             <w:r>
               <w:rPr>
                 <w:rFonts w:hint="eastAsia"/>
               </w:rPr>
               <w:t>update_date</w:t>
             </w:r>
+            <w:proofErr w:type="spellEnd"/>
           </w:p>
         </w:tc>
         <w:tc>
@@ -4364,12 +4505,14 @@
             <w:pPr>
               <w:ind w:firstLine="0"/>
             </w:pPr>
+            <w:proofErr w:type="spellStart"/>
             <w:r>
               <w:rPr>
                 <w:rFonts w:hint="eastAsia"/>
               </w:rPr>
               <w:t>admin_id</w:t>
             </w:r>
+            <w:proofErr w:type="spellEnd"/>
           </w:p>
         </w:tc>
         <w:tc>
@@ -4396,6 +4539,7 @@
             <w:pPr>
               <w:ind w:firstLine="0"/>
             </w:pPr>
+            <w:proofErr w:type="spellStart"/>
             <w:r>
               <w:rPr>
                 <w:rFonts w:ascii="Times New Roman" w:hAnsi="Times New Roman" w:hint="eastAsia"/>
@@ -4404,6 +4548,7 @@
               </w:rPr>
               <w:t>varchar</w:t>
             </w:r>
+            <w:proofErr w:type="spellEnd"/>
             <w:r>
               <w:rPr>
                 <w:rFonts w:ascii="Times New Roman" w:hAnsi="Times New Roman" w:hint="eastAsia"/>
@@ -4605,6 +4750,7 @@
             <w:pPr>
               <w:ind w:firstLine="0"/>
             </w:pPr>
+            <w:proofErr w:type="spellStart"/>
             <w:r>
               <w:rPr>
                 <w:rFonts w:ascii="Times New Roman" w:hAnsi="Times New Roman"/>
@@ -4621,6 +4767,7 @@
               </w:rPr>
               <w:t>_id</w:t>
             </w:r>
+            <w:proofErr w:type="spellEnd"/>
           </w:p>
         </w:tc>
         <w:tc>
@@ -4657,6 +4804,7 @@
             <w:pPr>
               <w:ind w:firstLine="0"/>
             </w:pPr>
+            <w:proofErr w:type="spellStart"/>
             <w:r>
               <w:rPr>
                 <w:rFonts w:ascii="Times New Roman" w:hAnsi="Times New Roman" w:hint="eastAsia"/>
@@ -4665,6 +4813,7 @@
               </w:rPr>
               <w:t>varchar</w:t>
             </w:r>
+            <w:proofErr w:type="spellEnd"/>
             <w:r>
               <w:rPr>
                 <w:rFonts w:ascii="Times New Roman" w:hAnsi="Times New Roman" w:hint="eastAsia"/>
@@ -4729,6 +4878,7 @@
             <w:pPr>
               <w:ind w:firstLine="0"/>
             </w:pPr>
+            <w:proofErr w:type="spellStart"/>
             <w:r>
               <w:rPr>
                 <w:rFonts w:ascii="Times New Roman" w:hAnsi="Times New Roman"/>
@@ -4745,6 +4895,7 @@
               </w:rPr>
               <w:t>_detail</w:t>
             </w:r>
+            <w:proofErr w:type="spellEnd"/>
           </w:p>
         </w:tc>
         <w:tc>
@@ -4773,6 +4924,7 @@
             <w:pPr>
               <w:ind w:firstLine="0"/>
             </w:pPr>
+            <w:proofErr w:type="spellStart"/>
             <w:r>
               <w:rPr>
                 <w:rFonts w:ascii="Times New Roman" w:hAnsi="Times New Roman" w:hint="eastAsia"/>
@@ -4781,6 +4933,7 @@
               </w:rPr>
               <w:t>varchar</w:t>
             </w:r>
+            <w:proofErr w:type="spellEnd"/>
             <w:r>
               <w:rPr>
                 <w:rFonts w:ascii="Times New Roman" w:hAnsi="Times New Roman" w:hint="eastAsia"/>
@@ -4845,6 +4998,7 @@
             <w:pPr>
               <w:ind w:firstLine="0"/>
             </w:pPr>
+            <w:proofErr w:type="spellStart"/>
             <w:r>
               <w:rPr>
                 <w:rFonts w:ascii="Times New Roman" w:hAnsi="Times New Roman"/>
@@ -4861,6 +5015,7 @@
               </w:rPr>
               <w:t>_star</w:t>
             </w:r>
+            <w:proofErr w:type="spellEnd"/>
           </w:p>
         </w:tc>
         <w:tc>
@@ -5017,6 +5172,7 @@
             <w:pPr>
               <w:ind w:firstLine="0"/>
             </w:pPr>
+            <w:proofErr w:type="spellStart"/>
             <w:r>
               <w:rPr>
                 <w:rFonts w:ascii="Times New Roman" w:hAnsi="Times New Roman" w:hint="eastAsia"/>
@@ -5025,6 +5181,7 @@
               </w:rPr>
               <w:t>user_id</w:t>
             </w:r>
+            <w:proofErr w:type="spellEnd"/>
           </w:p>
         </w:tc>
         <w:tc>
@@ -5061,6 +5218,7 @@
             <w:pPr>
               <w:ind w:firstLine="0"/>
             </w:pPr>
+            <w:proofErr w:type="spellStart"/>
             <w:r>
               <w:rPr>
                 <w:rFonts w:ascii="Times New Roman" w:hAnsi="Times New Roman" w:hint="eastAsia"/>
@@ -5069,6 +5227,7 @@
               </w:rPr>
               <w:t>varchar</w:t>
             </w:r>
+            <w:proofErr w:type="spellEnd"/>
             <w:r>
               <w:rPr>
                 <w:rFonts w:ascii="Times New Roman" w:hAnsi="Times New Roman" w:hint="eastAsia"/>
@@ -5138,6 +5297,7 @@
             <w:pPr>
               <w:ind w:firstLine="0"/>
             </w:pPr>
+            <w:proofErr w:type="spellStart"/>
             <w:r>
               <w:rPr>
                 <w:rFonts w:ascii="Times New Roman" w:hAnsi="Times New Roman" w:hint="eastAsia"/>
@@ -5146,6 +5306,7 @@
               </w:rPr>
               <w:t>game_id</w:t>
             </w:r>
+            <w:proofErr w:type="spellEnd"/>
           </w:p>
         </w:tc>
         <w:tc>
@@ -5182,6 +5343,7 @@
             <w:pPr>
               <w:ind w:firstLine="0"/>
             </w:pPr>
+            <w:proofErr w:type="spellStart"/>
             <w:r>
               <w:rPr>
                 <w:rFonts w:ascii="Times New Roman" w:hAnsi="Times New Roman" w:hint="eastAsia"/>
@@ -5190,6 +5352,7 @@
               </w:rPr>
               <w:t>varchar</w:t>
             </w:r>
+            <w:proofErr w:type="spellEnd"/>
             <w:r>
               <w:rPr>
                 <w:rFonts w:ascii="Times New Roman" w:hAnsi="Times New Roman" w:hint="eastAsia"/>
@@ -5254,6 +5417,7 @@
             <w:pPr>
               <w:ind w:firstLine="0"/>
             </w:pPr>
+            <w:proofErr w:type="spellStart"/>
             <w:r>
               <w:rPr>
                 <w:rFonts w:hint="eastAsia"/>
@@ -5266,6 +5430,7 @@
               </w:rPr>
               <w:t>omment_date</w:t>
             </w:r>
+            <w:proofErr w:type="spellEnd"/>
           </w:p>
         </w:tc>
         <w:tc>
@@ -5368,6 +5533,7 @@
             <w:pPr>
               <w:ind w:firstLine="0"/>
             </w:pPr>
+            <w:proofErr w:type="spellStart"/>
             <w:r>
               <w:rPr>
                 <w:rFonts w:ascii="Times New Roman" w:hAnsi="Times New Roman" w:hint="eastAsia"/>
@@ -5376,6 +5542,7 @@
               </w:rPr>
               <w:t>varchar</w:t>
             </w:r>
+            <w:proofErr w:type="spellEnd"/>
             <w:r>
               <w:rPr>
                 <w:rFonts w:ascii="Times New Roman" w:hAnsi="Times New Roman" w:hint="eastAsia"/>
@@ -5620,6 +5787,7 @@
             <w:pPr>
               <w:ind w:firstLine="0"/>
             </w:pPr>
+            <w:proofErr w:type="spellStart"/>
             <w:r>
               <w:rPr>
                 <w:rFonts w:ascii="Times New Roman" w:hAnsi="Times New Roman" w:hint="eastAsia"/>
@@ -5628,6 +5796,7 @@
               </w:rPr>
               <w:t>user_id</w:t>
             </w:r>
+            <w:proofErr w:type="spellEnd"/>
           </w:p>
         </w:tc>
         <w:tc>
@@ -5664,6 +5833,7 @@
             <w:pPr>
               <w:ind w:firstLine="0"/>
             </w:pPr>
+            <w:proofErr w:type="spellStart"/>
             <w:r>
               <w:rPr>
                 <w:rFonts w:ascii="Times New Roman" w:hAnsi="Times New Roman" w:hint="eastAsia"/>
@@ -5672,6 +5842,7 @@
               </w:rPr>
               <w:t>varchar</w:t>
             </w:r>
+            <w:proofErr w:type="spellEnd"/>
             <w:r>
               <w:rPr>
                 <w:rFonts w:ascii="Times New Roman" w:hAnsi="Times New Roman" w:hint="eastAsia"/>
@@ -5741,6 +5912,7 @@
             <w:pPr>
               <w:ind w:firstLine="0"/>
             </w:pPr>
+            <w:proofErr w:type="spellStart"/>
             <w:r>
               <w:rPr>
                 <w:rFonts w:ascii="Times New Roman" w:hAnsi="Times New Roman" w:hint="eastAsia"/>
@@ -5749,6 +5921,7 @@
               </w:rPr>
               <w:t>game_id</w:t>
             </w:r>
+            <w:proofErr w:type="spellEnd"/>
           </w:p>
         </w:tc>
         <w:tc>
@@ -5785,6 +5958,7 @@
             <w:pPr>
               <w:ind w:firstLine="0"/>
             </w:pPr>
+            <w:proofErr w:type="spellStart"/>
             <w:r>
               <w:rPr>
                 <w:rFonts w:ascii="Times New Roman" w:hAnsi="Times New Roman" w:hint="eastAsia"/>
@@ -5793,6 +5967,7 @@
               </w:rPr>
               <w:t>varchar</w:t>
             </w:r>
+            <w:proofErr w:type="spellEnd"/>
             <w:r>
               <w:rPr>
                 <w:rFonts w:ascii="Times New Roman" w:hAnsi="Times New Roman" w:hint="eastAsia"/>
@@ -5855,6 +6030,7 @@
             <w:pPr>
               <w:ind w:firstLine="0"/>
             </w:pPr>
+            <w:proofErr w:type="spellStart"/>
             <w:r>
               <w:rPr>
                 <w:rFonts w:ascii="Times New Roman" w:hAnsi="Times New Roman" w:hint="eastAsia"/>
@@ -5863,6 +6039,7 @@
               </w:rPr>
               <w:t>download_date</w:t>
             </w:r>
+            <w:proofErr w:type="spellEnd"/>
           </w:p>
         </w:tc>
         <w:tc>
@@ -6098,7 +6275,7 @@
           <w:color w:val="FF0000"/>
         </w:rPr>
       </w:pPr>
-      <w:commentRangeStart w:id="5"/>
+      <w:commentRangeStart w:id="4"/>
       <w:r>
         <w:rPr>
           <w:rFonts w:hint="eastAsia"/>
@@ -6112,7 +6289,7 @@
         </w:rPr>
         <w:t>TB_BU_GAME_TYPE</w:t>
       </w:r>
-      <w:commentRangeEnd w:id="5"/>
+      <w:commentRangeEnd w:id="4"/>
       <w:r>
         <w:rPr>
           <w:rStyle w:val="afd"/>
@@ -6120,7 +6297,7 @@
           <w:b w:val="0"/>
           <w:color w:val="FF0000"/>
         </w:rPr>
-        <w:commentReference w:id="5"/>
+        <w:commentReference w:id="4"/>
       </w:r>
     </w:p>
     <w:tbl>
@@ -6313,6 +6490,7 @@
                 <w:color w:val="FF0000"/>
               </w:rPr>
             </w:pPr>
+            <w:proofErr w:type="spellStart"/>
             <w:r>
               <w:rPr>
                 <w:rFonts w:ascii="Times New Roman" w:hAnsi="Times New Roman" w:hint="eastAsia"/>
@@ -6322,6 +6500,7 @@
               </w:rPr>
               <w:t>game_type_id</w:t>
             </w:r>
+            <w:proofErr w:type="spellEnd"/>
           </w:p>
         </w:tc>
         <w:tc>
@@ -6380,6 +6559,7 @@
                 <w:color w:val="FF0000"/>
               </w:rPr>
             </w:pPr>
+            <w:proofErr w:type="spellStart"/>
             <w:r>
               <w:rPr>
                 <w:rFonts w:ascii="Times New Roman" w:hAnsi="Times New Roman"/>
@@ -6389,6 +6569,7 @@
               </w:rPr>
               <w:t>varchar</w:t>
             </w:r>
+            <w:proofErr w:type="spellEnd"/>
             <w:r>
               <w:rPr>
                 <w:rFonts w:ascii="Times New Roman" w:hAnsi="Times New Roman" w:hint="eastAsia"/>
@@ -6530,6 +6711,7 @@
                 <w:color w:val="FF0000"/>
               </w:rPr>
             </w:pPr>
+            <w:proofErr w:type="spellStart"/>
             <w:r>
               <w:rPr>
                 <w:rFonts w:ascii="Times New Roman" w:hAnsi="Times New Roman" w:hint="eastAsia"/>
@@ -6557,6 +6739,7 @@
               </w:rPr>
               <w:t>_name</w:t>
             </w:r>
+            <w:proofErr w:type="spellEnd"/>
           </w:p>
         </w:tc>
         <w:tc>
@@ -6606,6 +6789,7 @@
                 <w:color w:val="FF0000"/>
               </w:rPr>
             </w:pPr>
+            <w:proofErr w:type="spellStart"/>
             <w:r>
               <w:rPr>
                 <w:rFonts w:ascii="Times New Roman" w:hAnsi="Times New Roman"/>
@@ -6615,6 +6799,7 @@
               </w:rPr>
               <w:t>varchar</w:t>
             </w:r>
+            <w:proofErr w:type="spellEnd"/>
             <w:r>
               <w:rPr>
                 <w:rFonts w:ascii="Times New Roman" w:hAnsi="Times New Roman" w:hint="eastAsia"/>
@@ -6709,6 +6894,7 @@
                 <w:color w:val="FF0000"/>
               </w:rPr>
             </w:pPr>
+            <w:proofErr w:type="spellStart"/>
             <w:r>
               <w:rPr>
                 <w:rFonts w:ascii="Times New Roman" w:hAnsi="Times New Roman" w:hint="eastAsia"/>
@@ -6727,6 +6913,7 @@
               </w:rPr>
               <w:t>_sort</w:t>
             </w:r>
+            <w:proofErr w:type="spellEnd"/>
           </w:p>
         </w:tc>
         <w:tc>
@@ -6776,6 +6963,7 @@
                 <w:color w:val="FF0000"/>
               </w:rPr>
             </w:pPr>
+            <w:proofErr w:type="spellStart"/>
             <w:r>
               <w:rPr>
                 <w:rFonts w:ascii="Times New Roman" w:hAnsi="Times New Roman"/>
@@ -6785,6 +6973,7 @@
               </w:rPr>
               <w:t>int</w:t>
             </w:r>
+            <w:proofErr w:type="spellEnd"/>
           </w:p>
         </w:tc>
         <w:tc>
@@ -7005,6 +7194,7 @@
             <w:pPr>
               <w:ind w:firstLine="0"/>
             </w:pPr>
+            <w:proofErr w:type="spellStart"/>
             <w:r>
               <w:rPr>
                 <w:rFonts w:ascii="Times New Roman" w:hAnsi="Times New Roman" w:hint="eastAsia"/>
@@ -7013,6 +7203,7 @@
               </w:rPr>
               <w:t>task_id</w:t>
             </w:r>
+            <w:proofErr w:type="spellEnd"/>
           </w:p>
         </w:tc>
         <w:tc>
@@ -7049,6 +7240,7 @@
             <w:pPr>
               <w:ind w:firstLine="0"/>
             </w:pPr>
+            <w:proofErr w:type="spellStart"/>
             <w:r>
               <w:rPr>
                 <w:rFonts w:ascii="Times New Roman" w:hAnsi="Times New Roman" w:hint="eastAsia"/>
@@ -7057,6 +7249,7 @@
               </w:rPr>
               <w:t>varchar</w:t>
             </w:r>
+            <w:proofErr w:type="spellEnd"/>
             <w:r>
               <w:rPr>
                 <w:rFonts w:ascii="Times New Roman" w:hAnsi="Times New Roman" w:hint="eastAsia"/>
@@ -7121,6 +7314,7 @@
             <w:pPr>
               <w:ind w:firstLine="0"/>
             </w:pPr>
+            <w:proofErr w:type="spellStart"/>
             <w:r>
               <w:rPr>
                 <w:rFonts w:ascii="Times New Roman" w:hAnsi="Times New Roman" w:hint="eastAsia"/>
@@ -7129,6 +7323,7 @@
               </w:rPr>
               <w:t>task_name</w:t>
             </w:r>
+            <w:proofErr w:type="spellEnd"/>
           </w:p>
         </w:tc>
         <w:tc>
@@ -7157,6 +7352,7 @@
             <w:pPr>
               <w:ind w:firstLine="0"/>
             </w:pPr>
+            <w:proofErr w:type="spellStart"/>
             <w:r>
               <w:rPr>
                 <w:rFonts w:ascii="Times New Roman" w:hAnsi="Times New Roman" w:hint="eastAsia"/>
@@ -7165,6 +7361,7 @@
               </w:rPr>
               <w:t>varchar</w:t>
             </w:r>
+            <w:proofErr w:type="spellEnd"/>
             <w:r>
               <w:rPr>
                 <w:rFonts w:ascii="Times New Roman" w:hAnsi="Times New Roman" w:hint="eastAsia"/>
@@ -7234,6 +7431,7 @@
                 <w:szCs w:val="20"/>
               </w:rPr>
             </w:pPr>
+            <w:proofErr w:type="spellStart"/>
             <w:r>
               <w:rPr>
                 <w:rFonts w:ascii="Times New Roman" w:hAnsi="Times New Roman" w:hint="eastAsia"/>
@@ -7242,6 +7440,7 @@
               </w:rPr>
               <w:t>task_desc</w:t>
             </w:r>
+            <w:proofErr w:type="spellEnd"/>
           </w:p>
         </w:tc>
         <w:tc>
@@ -7275,6 +7474,7 @@
             <w:pPr>
               <w:ind w:firstLine="0"/>
             </w:pPr>
+            <w:proofErr w:type="spellStart"/>
             <w:r>
               <w:rPr>
                 <w:rFonts w:ascii="Times New Roman" w:hAnsi="Times New Roman" w:hint="eastAsia"/>
@@ -7283,6 +7483,7 @@
               </w:rPr>
               <w:t>varchar</w:t>
             </w:r>
+            <w:proofErr w:type="spellEnd"/>
             <w:r>
               <w:rPr>
                 <w:rFonts w:ascii="Times New Roman" w:hAnsi="Times New Roman" w:hint="eastAsia"/>
@@ -7345,6 +7546,7 @@
             <w:pPr>
               <w:ind w:firstLine="0"/>
             </w:pPr>
+            <w:proofErr w:type="spellStart"/>
             <w:r>
               <w:rPr>
                 <w:rFonts w:ascii="Times New Roman" w:hAnsi="Times New Roman" w:hint="eastAsia"/>
@@ -7353,6 +7555,7 @@
               </w:rPr>
               <w:t>task_icon_uri</w:t>
             </w:r>
+            <w:proofErr w:type="spellEnd"/>
           </w:p>
         </w:tc>
         <w:tc>
@@ -7381,6 +7584,7 @@
             <w:pPr>
               <w:ind w:firstLine="0"/>
             </w:pPr>
+            <w:proofErr w:type="spellStart"/>
             <w:r>
               <w:rPr>
                 <w:rFonts w:ascii="Times New Roman" w:hAnsi="Times New Roman" w:hint="eastAsia"/>
@@ -7389,6 +7593,7 @@
               </w:rPr>
               <w:t>varchar</w:t>
             </w:r>
+            <w:proofErr w:type="spellEnd"/>
             <w:r>
               <w:rPr>
                 <w:rFonts w:ascii="Times New Roman" w:hAnsi="Times New Roman" w:hint="eastAsia"/>
@@ -7451,6 +7656,7 @@
             <w:pPr>
               <w:ind w:firstLine="0"/>
             </w:pPr>
+            <w:proofErr w:type="spellStart"/>
             <w:r>
               <w:rPr>
                 <w:rFonts w:ascii="Times New Roman" w:hAnsi="Times New Roman" w:hint="eastAsia"/>
@@ -7465,7 +7671,16 @@
                 <w:sz w:val="20"/>
                 <w:szCs w:val="20"/>
               </w:rPr>
-              <w:t xml:space="preserve">points </w:t>
+              <w:t>points</w:t>
+            </w:r>
+            <w:proofErr w:type="spellEnd"/>
+            <w:r>
+              <w:rPr>
+                <w:rFonts w:ascii="Times New Roman" w:hAnsi="Times New Roman"/>
+                <w:sz w:val="20"/>
+                <w:szCs w:val="20"/>
+              </w:rPr>
+              <w:t xml:space="preserve"> </w:t>
             </w:r>
           </w:p>
         </w:tc>
@@ -7548,6 +7763,7 @@
             <w:pPr>
               <w:ind w:firstLine="0"/>
             </w:pPr>
+            <w:proofErr w:type="spellStart"/>
             <w:r>
               <w:rPr>
                 <w:rFonts w:ascii="Times New Roman" w:hAnsi="Times New Roman" w:hint="eastAsia"/>
@@ -7556,6 +7772,7 @@
               </w:rPr>
               <w:t>task_type</w:t>
             </w:r>
+            <w:proofErr w:type="spellEnd"/>
           </w:p>
         </w:tc>
         <w:tc>
@@ -7692,6 +7909,7 @@
             <w:pPr>
               <w:ind w:firstLine="0"/>
             </w:pPr>
+            <w:proofErr w:type="spellStart"/>
             <w:r>
               <w:rPr>
                 <w:rFonts w:ascii="Times New Roman" w:hAnsi="Times New Roman" w:hint="eastAsia"/>
@@ -7700,6 +7918,7 @@
               </w:rPr>
               <w:t>need_share_times</w:t>
             </w:r>
+            <w:proofErr w:type="spellEnd"/>
           </w:p>
         </w:tc>
         <w:tc>
@@ -7762,13 +7981,23 @@
             <w:pPr>
               <w:ind w:firstLine="0"/>
             </w:pPr>
-            <w:r>
-              <w:rPr>
-                <w:rFonts w:ascii="Times New Roman" w:hAnsi="Times New Roman" w:hint="eastAsia"/>
-                <w:sz w:val="20"/>
-                <w:szCs w:val="20"/>
-              </w:rPr>
-              <w:t>task_type=3</w:t>
+            <w:proofErr w:type="spellStart"/>
+            <w:r>
+              <w:rPr>
+                <w:rFonts w:ascii="Times New Roman" w:hAnsi="Times New Roman" w:hint="eastAsia"/>
+                <w:sz w:val="20"/>
+                <w:szCs w:val="20"/>
+              </w:rPr>
+              <w:t>task_type</w:t>
+            </w:r>
+            <w:proofErr w:type="spellEnd"/>
+            <w:r>
+              <w:rPr>
+                <w:rFonts w:ascii="Times New Roman" w:hAnsi="Times New Roman" w:hint="eastAsia"/>
+                <w:sz w:val="20"/>
+                <w:szCs w:val="20"/>
+              </w:rPr>
+              <w:t>=3</w:t>
             </w:r>
             <w:r>
               <w:rPr>
@@ -7790,12 +8019,14 @@
             <w:pPr>
               <w:ind w:firstLine="0"/>
             </w:pPr>
+            <w:proofErr w:type="spellStart"/>
             <w:r>
               <w:rPr>
                 <w:rFonts w:hint="eastAsia"/>
               </w:rPr>
               <w:t>update_date</w:t>
             </w:r>
+            <w:proofErr w:type="spellEnd"/>
           </w:p>
         </w:tc>
         <w:tc>
@@ -7810,7 +8041,14 @@
               <w:rPr>
                 <w:rFonts w:hint="eastAsia"/>
               </w:rPr>
-              <w:t>管理员添加时间</w:t>
+              <w:t>管理员添加时</w:t>
+            </w:r>
+            <w:r>
+              <w:rPr>
+                <w:rFonts w:hint="eastAsia"/>
+              </w:rPr>
+              <w:lastRenderedPageBreak/>
+              <w:t>间</w:t>
             </w:r>
           </w:p>
         </w:tc>
@@ -7828,6 +8066,7 @@
                 <w:sz w:val="20"/>
                 <w:szCs w:val="20"/>
               </w:rPr>
+              <w:lastRenderedPageBreak/>
               <w:t>date</w:t>
             </w:r>
           </w:p>
@@ -7868,12 +8107,15 @@
             <w:pPr>
               <w:ind w:firstLine="0"/>
             </w:pPr>
+            <w:proofErr w:type="spellStart"/>
             <w:r>
               <w:rPr>
                 <w:rFonts w:hint="eastAsia"/>
               </w:rPr>
+              <w:lastRenderedPageBreak/>
               <w:t>admin_id</w:t>
             </w:r>
+            <w:proofErr w:type="spellEnd"/>
           </w:p>
         </w:tc>
         <w:tc>
@@ -7900,6 +8142,7 @@
             <w:pPr>
               <w:ind w:firstLine="0"/>
             </w:pPr>
+            <w:proofErr w:type="spellStart"/>
             <w:r>
               <w:rPr>
                 <w:rFonts w:ascii="Times New Roman" w:hAnsi="Times New Roman" w:hint="eastAsia"/>
@@ -7908,6 +8151,7 @@
               </w:rPr>
               <w:t>varchar</w:t>
             </w:r>
+            <w:proofErr w:type="spellEnd"/>
             <w:r>
               <w:rPr>
                 <w:rFonts w:ascii="Times New Roman" w:hAnsi="Times New Roman" w:hint="eastAsia"/>
@@ -8106,6 +8350,7 @@
             <w:pPr>
               <w:ind w:firstLine="0"/>
             </w:pPr>
+            <w:proofErr w:type="spellStart"/>
             <w:r>
               <w:rPr>
                 <w:rFonts w:ascii="Times New Roman" w:hAnsi="Times New Roman" w:hint="eastAsia"/>
@@ -8114,6 +8359,7 @@
               </w:rPr>
               <w:t>task_id</w:t>
             </w:r>
+            <w:proofErr w:type="spellEnd"/>
           </w:p>
         </w:tc>
         <w:tc>
@@ -8150,6 +8396,7 @@
             <w:pPr>
               <w:ind w:firstLine="0"/>
             </w:pPr>
+            <w:proofErr w:type="spellStart"/>
             <w:r>
               <w:rPr>
                 <w:rFonts w:ascii="Times New Roman" w:hAnsi="Times New Roman" w:hint="eastAsia"/>
@@ -8158,6 +8405,7 @@
               </w:rPr>
               <w:t>varchar</w:t>
             </w:r>
+            <w:proofErr w:type="spellEnd"/>
             <w:r>
               <w:rPr>
                 <w:rFonts w:ascii="Times New Roman" w:hAnsi="Times New Roman" w:hint="eastAsia"/>
@@ -8222,6 +8470,7 @@
             <w:pPr>
               <w:ind w:firstLine="0"/>
             </w:pPr>
+            <w:proofErr w:type="spellStart"/>
             <w:r>
               <w:rPr>
                 <w:rFonts w:ascii="Times New Roman" w:hAnsi="Times New Roman" w:hint="eastAsia"/>
@@ -8230,6 +8479,7 @@
               </w:rPr>
               <w:t>user_id</w:t>
             </w:r>
+            <w:proofErr w:type="spellEnd"/>
           </w:p>
         </w:tc>
         <w:tc>
@@ -8266,6 +8516,7 @@
             <w:pPr>
               <w:ind w:firstLine="0"/>
             </w:pPr>
+            <w:proofErr w:type="spellStart"/>
             <w:r>
               <w:rPr>
                 <w:rFonts w:ascii="Times New Roman" w:hAnsi="Times New Roman" w:hint="eastAsia"/>
@@ -8274,6 +8525,7 @@
               </w:rPr>
               <w:t>varchar</w:t>
             </w:r>
+            <w:proofErr w:type="spellEnd"/>
             <w:r>
               <w:rPr>
                 <w:rFonts w:ascii="Times New Roman" w:hAnsi="Times New Roman" w:hint="eastAsia"/>
@@ -8406,6 +8658,34 @@
             <w:pPr>
               <w:ind w:firstLine="0"/>
               <w:rPr>
+                <w:rFonts w:ascii="Times New Roman" w:hAnsi="Times New Roman" w:hint="eastAsia"/>
+                <w:sz w:val="20"/>
+                <w:szCs w:val="20"/>
+              </w:rPr>
+            </w:pPr>
+            <w:r>
+              <w:rPr>
+                <w:rFonts w:ascii="Times New Roman" w:hAnsi="Times New Roman" w:hint="eastAsia"/>
+                <w:sz w:val="20"/>
+                <w:szCs w:val="20"/>
+              </w:rPr>
+              <w:t>3</w:t>
+            </w:r>
+            <w:r>
+              <w:rPr>
+                <w:rFonts w:ascii="Times New Roman" w:hAnsi="Times New Roman" w:hint="eastAsia"/>
+                <w:sz w:val="20"/>
+                <w:szCs w:val="20"/>
+              </w:rPr>
+              <w:t>待审核</w:t>
+            </w:r>
+            <w:bookmarkStart w:id="5" w:name="_GoBack"/>
+            <w:bookmarkEnd w:id="5"/>
+          </w:p>
+          <w:p>
+            <w:pPr>
+              <w:ind w:firstLine="0"/>
+              <w:rPr>
                 <w:rFonts w:ascii="Times New Roman" w:hAnsi="Times New Roman"/>
                 <w:sz w:val="20"/>
                 <w:szCs w:val="20"/>
@@ -8491,6 +8771,7 @@
                 <w:szCs w:val="20"/>
               </w:rPr>
             </w:pPr>
+            <w:proofErr w:type="spellStart"/>
             <w:r>
               <w:rPr>
                 <w:rFonts w:ascii="Times New Roman" w:hAnsi="Times New Roman" w:hint="eastAsia"/>
@@ -8499,6 +8780,7 @@
               </w:rPr>
               <w:t>rev_date</w:t>
             </w:r>
+            <w:proofErr w:type="spellEnd"/>
           </w:p>
         </w:tc>
         <w:tc>
@@ -8588,6 +8870,7 @@
                 <w:szCs w:val="20"/>
               </w:rPr>
             </w:pPr>
+            <w:proofErr w:type="spellStart"/>
             <w:r>
               <w:rPr>
                 <w:rFonts w:ascii="Times New Roman" w:hAnsi="Times New Roman" w:hint="eastAsia"/>
@@ -8596,6 +8879,7 @@
               </w:rPr>
               <w:t>over_date</w:t>
             </w:r>
+            <w:proofErr w:type="spellEnd"/>
           </w:p>
         </w:tc>
         <w:tc>
@@ -8685,6 +8969,7 @@
                 <w:szCs w:val="20"/>
               </w:rPr>
             </w:pPr>
+            <w:proofErr w:type="spellStart"/>
             <w:r>
               <w:rPr>
                 <w:rFonts w:ascii="Times New Roman" w:hAnsi="Times New Roman" w:hint="eastAsia"/>
@@ -8693,6 +8978,7 @@
               </w:rPr>
               <w:t>share_times</w:t>
             </w:r>
+            <w:proofErr w:type="spellEnd"/>
           </w:p>
         </w:tc>
         <w:tc>
@@ -8765,13 +9051,23 @@
                 <w:szCs w:val="20"/>
               </w:rPr>
             </w:pPr>
-            <w:r>
-              <w:rPr>
-                <w:rFonts w:ascii="Times New Roman" w:hAnsi="Times New Roman" w:hint="eastAsia"/>
-                <w:sz w:val="20"/>
-                <w:szCs w:val="20"/>
-              </w:rPr>
-              <w:t>task_type=3</w:t>
+            <w:proofErr w:type="spellStart"/>
+            <w:r>
+              <w:rPr>
+                <w:rFonts w:ascii="Times New Roman" w:hAnsi="Times New Roman" w:hint="eastAsia"/>
+                <w:sz w:val="20"/>
+                <w:szCs w:val="20"/>
+              </w:rPr>
+              <w:t>task_type</w:t>
+            </w:r>
+            <w:proofErr w:type="spellEnd"/>
+            <w:r>
+              <w:rPr>
+                <w:rFonts w:ascii="Times New Roman" w:hAnsi="Times New Roman" w:hint="eastAsia"/>
+                <w:sz w:val="20"/>
+                <w:szCs w:val="20"/>
+              </w:rPr>
+              <w:t>=3</w:t>
             </w:r>
             <w:r>
               <w:rPr>
@@ -8827,8 +9123,18 @@
                 <w:sz w:val="20"/>
                 <w:szCs w:val="20"/>
               </w:rPr>
-              <w:t>任务上传图片</w:t>
-            </w:r>
+              <w:t>任务上</w:t>
+            </w:r>
+            <w:proofErr w:type="gramStart"/>
+            <w:r>
+              <w:rPr>
+                <w:rFonts w:ascii="Times New Roman" w:hAnsi="Times New Roman" w:hint="eastAsia"/>
+                <w:sz w:val="20"/>
+                <w:szCs w:val="20"/>
+              </w:rPr>
+              <w:t>传图片</w:t>
+            </w:r>
+            <w:proofErr w:type="gramEnd"/>
             <w:r>
               <w:rPr>
                 <w:rFonts w:ascii="Times New Roman" w:hAnsi="Times New Roman" w:hint="eastAsia"/>
@@ -8847,6 +9153,7 @@
             <w:pPr>
               <w:ind w:firstLine="0"/>
             </w:pPr>
+            <w:proofErr w:type="spellStart"/>
             <w:r>
               <w:rPr>
                 <w:rFonts w:ascii="Times New Roman" w:hAnsi="Times New Roman" w:hint="eastAsia"/>
@@ -8855,6 +9162,7 @@
               </w:rPr>
               <w:t>varchar</w:t>
             </w:r>
+            <w:proofErr w:type="spellEnd"/>
             <w:r>
               <w:rPr>
                 <w:rFonts w:ascii="Times New Roman" w:hAnsi="Times New Roman" w:hint="eastAsia"/>
@@ -8918,13 +9226,23 @@
               </w:rPr>
               <w:t>只有</w:t>
             </w:r>
-            <w:r>
-              <w:rPr>
-                <w:rFonts w:ascii="Times New Roman" w:hAnsi="Times New Roman" w:hint="eastAsia"/>
-                <w:sz w:val="20"/>
-                <w:szCs w:val="20"/>
-              </w:rPr>
-              <w:t>task_type=2</w:t>
+            <w:proofErr w:type="spellStart"/>
+            <w:r>
+              <w:rPr>
+                <w:rFonts w:ascii="Times New Roman" w:hAnsi="Times New Roman" w:hint="eastAsia"/>
+                <w:sz w:val="20"/>
+                <w:szCs w:val="20"/>
+              </w:rPr>
+              <w:t>task_type</w:t>
+            </w:r>
+            <w:proofErr w:type="spellEnd"/>
+            <w:r>
+              <w:rPr>
+                <w:rFonts w:ascii="Times New Roman" w:hAnsi="Times New Roman" w:hint="eastAsia"/>
+                <w:sz w:val="20"/>
+                <w:szCs w:val="20"/>
+              </w:rPr>
+              <w:t>=2</w:t>
             </w:r>
             <w:r>
               <w:rPr>
@@ -8980,8 +9298,18 @@
                 <w:sz w:val="20"/>
                 <w:szCs w:val="20"/>
               </w:rPr>
-              <w:t>任务上传图片</w:t>
-            </w:r>
+              <w:t>任务上</w:t>
+            </w:r>
+            <w:proofErr w:type="gramStart"/>
+            <w:r>
+              <w:rPr>
+                <w:rFonts w:ascii="Times New Roman" w:hAnsi="Times New Roman" w:hint="eastAsia"/>
+                <w:sz w:val="20"/>
+                <w:szCs w:val="20"/>
+              </w:rPr>
+              <w:t>传图片</w:t>
+            </w:r>
+            <w:proofErr w:type="gramEnd"/>
             <w:r>
               <w:rPr>
                 <w:rFonts w:ascii="Times New Roman" w:hAnsi="Times New Roman" w:hint="eastAsia"/>
@@ -9000,6 +9328,7 @@
             <w:pPr>
               <w:ind w:firstLine="0"/>
             </w:pPr>
+            <w:proofErr w:type="spellStart"/>
             <w:r>
               <w:rPr>
                 <w:rFonts w:ascii="Times New Roman" w:hAnsi="Times New Roman" w:hint="eastAsia"/>
@@ -9008,6 +9337,7 @@
               </w:rPr>
               <w:t>varchar</w:t>
             </w:r>
+            <w:proofErr w:type="spellEnd"/>
             <w:r>
               <w:rPr>
                 <w:rFonts w:ascii="Times New Roman" w:hAnsi="Times New Roman" w:hint="eastAsia"/>
@@ -9071,13 +9401,23 @@
               </w:rPr>
               <w:t>只有</w:t>
             </w:r>
-            <w:r>
-              <w:rPr>
-                <w:rFonts w:ascii="Times New Roman" w:hAnsi="Times New Roman" w:hint="eastAsia"/>
-                <w:sz w:val="20"/>
-                <w:szCs w:val="20"/>
-              </w:rPr>
-              <w:t>task_type=2</w:t>
+            <w:proofErr w:type="spellStart"/>
+            <w:r>
+              <w:rPr>
+                <w:rFonts w:ascii="Times New Roman" w:hAnsi="Times New Roman" w:hint="eastAsia"/>
+                <w:sz w:val="20"/>
+                <w:szCs w:val="20"/>
+              </w:rPr>
+              <w:t>task_type</w:t>
+            </w:r>
+            <w:proofErr w:type="spellEnd"/>
+            <w:r>
+              <w:rPr>
+                <w:rFonts w:ascii="Times New Roman" w:hAnsi="Times New Roman" w:hint="eastAsia"/>
+                <w:sz w:val="20"/>
+                <w:szCs w:val="20"/>
+              </w:rPr>
+              <w:t>=2</w:t>
             </w:r>
             <w:r>
               <w:rPr>
@@ -9133,8 +9473,18 @@
                 <w:sz w:val="20"/>
                 <w:szCs w:val="20"/>
               </w:rPr>
-              <w:t>任务上传图片</w:t>
-            </w:r>
+              <w:t>任务上</w:t>
+            </w:r>
+            <w:proofErr w:type="gramStart"/>
+            <w:r>
+              <w:rPr>
+                <w:rFonts w:ascii="Times New Roman" w:hAnsi="Times New Roman" w:hint="eastAsia"/>
+                <w:sz w:val="20"/>
+                <w:szCs w:val="20"/>
+              </w:rPr>
+              <w:t>传图片</w:t>
+            </w:r>
+            <w:proofErr w:type="gramEnd"/>
             <w:r>
               <w:rPr>
                 <w:rFonts w:ascii="Times New Roman" w:hAnsi="Times New Roman" w:hint="eastAsia"/>
@@ -9153,6 +9503,7 @@
             <w:pPr>
               <w:ind w:firstLine="0"/>
             </w:pPr>
+            <w:proofErr w:type="spellStart"/>
             <w:r>
               <w:rPr>
                 <w:rFonts w:ascii="Times New Roman" w:hAnsi="Times New Roman" w:hint="eastAsia"/>
@@ -9161,6 +9512,7 @@
               </w:rPr>
               <w:t>varchar</w:t>
             </w:r>
+            <w:proofErr w:type="spellEnd"/>
             <w:r>
               <w:rPr>
                 <w:rFonts w:ascii="Times New Roman" w:hAnsi="Times New Roman" w:hint="eastAsia"/>
@@ -9224,13 +9576,23 @@
               </w:rPr>
               <w:t>只有</w:t>
             </w:r>
-            <w:r>
-              <w:rPr>
-                <w:rFonts w:ascii="Times New Roman" w:hAnsi="Times New Roman" w:hint="eastAsia"/>
-                <w:sz w:val="20"/>
-                <w:szCs w:val="20"/>
-              </w:rPr>
-              <w:t>task_type=2</w:t>
+            <w:proofErr w:type="spellStart"/>
+            <w:r>
+              <w:rPr>
+                <w:rFonts w:ascii="Times New Roman" w:hAnsi="Times New Roman" w:hint="eastAsia"/>
+                <w:sz w:val="20"/>
+                <w:szCs w:val="20"/>
+              </w:rPr>
+              <w:t>task_type</w:t>
+            </w:r>
+            <w:proofErr w:type="spellEnd"/>
+            <w:r>
+              <w:rPr>
+                <w:rFonts w:ascii="Times New Roman" w:hAnsi="Times New Roman" w:hint="eastAsia"/>
+                <w:sz w:val="20"/>
+                <w:szCs w:val="20"/>
+              </w:rPr>
+              <w:t>=2</w:t>
             </w:r>
             <w:r>
               <w:rPr>
@@ -9399,6 +9761,7 @@
             <w:pPr>
               <w:ind w:firstLine="0"/>
             </w:pPr>
+            <w:proofErr w:type="spellStart"/>
             <w:r>
               <w:rPr>
                 <w:rFonts w:ascii="Times New Roman" w:hAnsi="Times New Roman" w:hint="eastAsia"/>
@@ -9407,6 +9770,7 @@
               </w:rPr>
               <w:t>gift_id</w:t>
             </w:r>
+            <w:proofErr w:type="spellEnd"/>
           </w:p>
         </w:tc>
         <w:tc>
@@ -9443,6 +9807,7 @@
             <w:pPr>
               <w:ind w:firstLine="0"/>
             </w:pPr>
+            <w:proofErr w:type="spellStart"/>
             <w:r>
               <w:rPr>
                 <w:rFonts w:ascii="Times New Roman" w:hAnsi="Times New Roman" w:hint="eastAsia"/>
@@ -9451,6 +9816,7 @@
               </w:rPr>
               <w:t>varchar</w:t>
             </w:r>
+            <w:proofErr w:type="spellEnd"/>
             <w:r>
               <w:rPr>
                 <w:rFonts w:ascii="Times New Roman" w:hAnsi="Times New Roman" w:hint="eastAsia"/>
@@ -9518,6 +9884,7 @@
                 <w:szCs w:val="20"/>
               </w:rPr>
             </w:pPr>
+            <w:proofErr w:type="spellStart"/>
             <w:r>
               <w:rPr>
                 <w:rFonts w:ascii="Times New Roman" w:hAnsi="Times New Roman" w:hint="eastAsia"/>
@@ -9526,6 +9893,7 @@
               </w:rPr>
               <w:t>gift_name</w:t>
             </w:r>
+            <w:proofErr w:type="spellEnd"/>
           </w:p>
         </w:tc>
         <w:tc>
@@ -9559,6 +9927,7 @@
             <w:pPr>
               <w:ind w:firstLine="0"/>
             </w:pPr>
+            <w:proofErr w:type="spellStart"/>
             <w:r>
               <w:rPr>
                 <w:rFonts w:ascii="Times New Roman" w:hAnsi="Times New Roman" w:hint="eastAsia"/>
@@ -9567,6 +9936,7 @@
               </w:rPr>
               <w:t>varchar</w:t>
             </w:r>
+            <w:proofErr w:type="spellEnd"/>
             <w:r>
               <w:rPr>
                 <w:rFonts w:ascii="Times New Roman" w:hAnsi="Times New Roman" w:hint="eastAsia"/>
@@ -9634,6 +10004,7 @@
                 <w:szCs w:val="20"/>
               </w:rPr>
             </w:pPr>
+            <w:proofErr w:type="spellStart"/>
             <w:r>
               <w:rPr>
                 <w:rFonts w:ascii="Times New Roman" w:hAnsi="Times New Roman" w:hint="eastAsia"/>
@@ -9642,6 +10013,7 @@
               </w:rPr>
               <w:t>gift_desc</w:t>
             </w:r>
+            <w:proofErr w:type="spellEnd"/>
           </w:p>
         </w:tc>
         <w:tc>
@@ -9675,6 +10047,7 @@
             <w:pPr>
               <w:ind w:firstLine="0"/>
             </w:pPr>
+            <w:proofErr w:type="spellStart"/>
             <w:r>
               <w:rPr>
                 <w:rFonts w:ascii="Times New Roman" w:hAnsi="Times New Roman" w:hint="eastAsia"/>
@@ -9683,6 +10056,7 @@
               </w:rPr>
               <w:t>varchar</w:t>
             </w:r>
+            <w:proofErr w:type="spellEnd"/>
             <w:r>
               <w:rPr>
                 <w:rFonts w:ascii="Times New Roman" w:hAnsi="Times New Roman" w:hint="eastAsia"/>
@@ -9750,6 +10124,7 @@
                 <w:szCs w:val="20"/>
               </w:rPr>
             </w:pPr>
+            <w:proofErr w:type="spellStart"/>
             <w:r>
               <w:rPr>
                 <w:rFonts w:ascii="Times New Roman" w:hAnsi="Times New Roman" w:hint="eastAsia"/>
@@ -9758,6 +10133,7 @@
               </w:rPr>
               <w:t>gift_limit_desc</w:t>
             </w:r>
+            <w:proofErr w:type="spellEnd"/>
           </w:p>
         </w:tc>
         <w:tc>
@@ -9791,6 +10167,7 @@
             <w:pPr>
               <w:ind w:firstLine="0"/>
             </w:pPr>
+            <w:proofErr w:type="spellStart"/>
             <w:r>
               <w:rPr>
                 <w:rFonts w:ascii="Times New Roman" w:hAnsi="Times New Roman"/>
@@ -9799,6 +10176,7 @@
               </w:rPr>
               <w:t>varchar</w:t>
             </w:r>
+            <w:proofErr w:type="spellEnd"/>
             <w:r>
               <w:rPr>
                 <w:rFonts w:ascii="Times New Roman" w:hAnsi="Times New Roman"/>
@@ -9871,14 +10249,17 @@
                 <w:szCs w:val="20"/>
               </w:rPr>
             </w:pPr>
-            <w:r>
-              <w:rPr>
-                <w:rFonts w:ascii="Times New Roman" w:hAnsi="Times New Roman" w:hint="eastAsia"/>
-                <w:sz w:val="20"/>
-                <w:szCs w:val="20"/>
-              </w:rPr>
+            <w:proofErr w:type="spellStart"/>
+            <w:r>
+              <w:rPr>
+                <w:rFonts w:ascii="Times New Roman" w:hAnsi="Times New Roman" w:hint="eastAsia"/>
+                <w:sz w:val="20"/>
+                <w:szCs w:val="20"/>
+              </w:rPr>
+              <w:lastRenderedPageBreak/>
               <w:t>gift_type</w:t>
             </w:r>
+            <w:proofErr w:type="spellEnd"/>
           </w:p>
         </w:tc>
         <w:tc>
@@ -9900,8 +10281,18 @@
                 <w:sz w:val="20"/>
                 <w:szCs w:val="20"/>
               </w:rPr>
-              <w:t>礼包类型</w:t>
-            </w:r>
+              <w:t>礼</w:t>
+            </w:r>
+            <w:proofErr w:type="gramStart"/>
+            <w:r>
+              <w:rPr>
+                <w:rFonts w:ascii="Times New Roman" w:hAnsi="Times New Roman" w:hint="eastAsia"/>
+                <w:sz w:val="20"/>
+                <w:szCs w:val="20"/>
+              </w:rPr>
+              <w:t>包类型</w:t>
+            </w:r>
+            <w:proofErr w:type="gramEnd"/>
           </w:p>
         </w:tc>
         <w:tc>
@@ -10005,6 +10396,7 @@
                 <w:szCs w:val="20"/>
               </w:rPr>
             </w:pPr>
+            <w:proofErr w:type="spellStart"/>
             <w:r>
               <w:rPr>
                 <w:rFonts w:ascii="Times New Roman" w:hAnsi="Times New Roman" w:hint="eastAsia"/>
@@ -10013,6 +10405,7 @@
               </w:rPr>
               <w:t>gift_max_num</w:t>
             </w:r>
+            <w:proofErr w:type="spellEnd"/>
           </w:p>
         </w:tc>
         <w:tc>
@@ -10034,7 +10427,25 @@
                 <w:sz w:val="20"/>
                 <w:szCs w:val="20"/>
               </w:rPr>
-              <w:t>礼包最大库存</w:t>
+              <w:t>礼</w:t>
+            </w:r>
+            <w:proofErr w:type="gramStart"/>
+            <w:r>
+              <w:rPr>
+                <w:rFonts w:ascii="Times New Roman" w:hAnsi="Times New Roman" w:hint="eastAsia"/>
+                <w:sz w:val="20"/>
+                <w:szCs w:val="20"/>
+              </w:rPr>
+              <w:t>包最大</w:t>
+            </w:r>
+            <w:proofErr w:type="gramEnd"/>
+            <w:r>
+              <w:rPr>
+                <w:rFonts w:ascii="Times New Roman" w:hAnsi="Times New Roman" w:hint="eastAsia"/>
+                <w:sz w:val="20"/>
+                <w:szCs w:val="20"/>
+              </w:rPr>
+              <w:t>库存</w:t>
             </w:r>
           </w:p>
         </w:tc>
@@ -10097,6 +10508,7 @@
                 <w:szCs w:val="20"/>
               </w:rPr>
             </w:pPr>
+            <w:proofErr w:type="spellStart"/>
             <w:r>
               <w:rPr>
                 <w:rFonts w:ascii="Times New Roman" w:hAnsi="Times New Roman" w:hint="eastAsia"/>
@@ -10105,6 +10517,7 @@
               </w:rPr>
               <w:t>gift_cur_num</w:t>
             </w:r>
+            <w:proofErr w:type="spellEnd"/>
           </w:p>
         </w:tc>
         <w:tc>
@@ -10126,7 +10539,25 @@
                 <w:sz w:val="20"/>
                 <w:szCs w:val="20"/>
               </w:rPr>
-              <w:t>礼包目前库存</w:t>
+              <w:t>礼</w:t>
+            </w:r>
+            <w:proofErr w:type="gramStart"/>
+            <w:r>
+              <w:rPr>
+                <w:rFonts w:ascii="Times New Roman" w:hAnsi="Times New Roman" w:hint="eastAsia"/>
+                <w:sz w:val="20"/>
+                <w:szCs w:val="20"/>
+              </w:rPr>
+              <w:t>包目前</w:t>
+            </w:r>
+            <w:proofErr w:type="gramEnd"/>
+            <w:r>
+              <w:rPr>
+                <w:rFonts w:ascii="Times New Roman" w:hAnsi="Times New Roman" w:hint="eastAsia"/>
+                <w:sz w:val="20"/>
+                <w:szCs w:val="20"/>
+              </w:rPr>
+              <w:t>库存</w:t>
             </w:r>
           </w:p>
         </w:tc>
@@ -10189,6 +10620,7 @@
                 <w:szCs w:val="20"/>
               </w:rPr>
             </w:pPr>
+            <w:proofErr w:type="spellStart"/>
             <w:r>
               <w:rPr>
                 <w:rFonts w:ascii="Times New Roman" w:hAnsi="Times New Roman" w:hint="eastAsia"/>
@@ -10213,6 +10645,7 @@
               </w:rPr>
               <w:t>_num</w:t>
             </w:r>
+            <w:proofErr w:type="spellEnd"/>
           </w:p>
         </w:tc>
         <w:tc>
@@ -10234,7 +10667,25 @@
                 <w:sz w:val="20"/>
                 <w:szCs w:val="20"/>
               </w:rPr>
-              <w:t>礼包限制兑换次数</w:t>
+              <w:t>礼</w:t>
+            </w:r>
+            <w:proofErr w:type="gramStart"/>
+            <w:r>
+              <w:rPr>
+                <w:rFonts w:ascii="Times New Roman" w:hAnsi="Times New Roman" w:hint="eastAsia"/>
+                <w:sz w:val="20"/>
+                <w:szCs w:val="20"/>
+              </w:rPr>
+              <w:t>包限制</w:t>
+            </w:r>
+            <w:proofErr w:type="gramEnd"/>
+            <w:r>
+              <w:rPr>
+                <w:rFonts w:ascii="Times New Roman" w:hAnsi="Times New Roman" w:hint="eastAsia"/>
+                <w:sz w:val="20"/>
+                <w:szCs w:val="20"/>
+              </w:rPr>
+              <w:t>兑换次数</w:t>
             </w:r>
           </w:p>
         </w:tc>
@@ -10334,6 +10785,7 @@
             <w:pPr>
               <w:ind w:firstLine="0"/>
             </w:pPr>
+            <w:proofErr w:type="spellStart"/>
             <w:r>
               <w:rPr>
                 <w:rFonts w:ascii="Times New Roman" w:hAnsi="Times New Roman" w:hint="eastAsia"/>
@@ -10342,6 +10794,7 @@
               </w:rPr>
               <w:t>gift_points</w:t>
             </w:r>
+            <w:proofErr w:type="spellEnd"/>
           </w:p>
         </w:tc>
         <w:tc>
@@ -10421,6 +10874,7 @@
                 <w:szCs w:val="20"/>
               </w:rPr>
             </w:pPr>
+            <w:proofErr w:type="spellStart"/>
             <w:r>
               <w:rPr>
                 <w:rFonts w:ascii="Times New Roman" w:hAnsi="Times New Roman" w:hint="eastAsia"/>
@@ -10429,6 +10883,7 @@
               </w:rPr>
               <w:t>gift_price</w:t>
             </w:r>
+            <w:proofErr w:type="spellEnd"/>
           </w:p>
         </w:tc>
         <w:tc>
@@ -10462,6 +10917,7 @@
             <w:pPr>
               <w:ind w:firstLine="0"/>
             </w:pPr>
+            <w:proofErr w:type="spellStart"/>
             <w:r>
               <w:rPr>
                 <w:rFonts w:ascii="Times New Roman" w:hAnsi="Times New Roman" w:hint="eastAsia"/>
@@ -10470,6 +10926,7 @@
               </w:rPr>
               <w:t>varchar</w:t>
             </w:r>
+            <w:proofErr w:type="spellEnd"/>
             <w:r>
               <w:rPr>
                 <w:rFonts w:ascii="Times New Roman" w:hAnsi="Times New Roman" w:hint="eastAsia"/>
@@ -10547,6 +11004,7 @@
             <w:pPr>
               <w:ind w:firstLine="0"/>
             </w:pPr>
+            <w:proofErr w:type="spellStart"/>
             <w:r>
               <w:rPr>
                 <w:rFonts w:ascii="Times New Roman" w:hAnsi="Times New Roman" w:hint="eastAsia"/>
@@ -10555,6 +11013,7 @@
               </w:rPr>
               <w:t>gift_icon_uri</w:t>
             </w:r>
+            <w:proofErr w:type="spellEnd"/>
           </w:p>
         </w:tc>
         <w:tc>
@@ -10571,8 +11030,18 @@
                 <w:sz w:val="20"/>
                 <w:szCs w:val="20"/>
               </w:rPr>
-              <w:t>礼包缩略图链接</w:t>
-            </w:r>
+              <w:t>礼包</w:t>
+            </w:r>
+            <w:proofErr w:type="gramStart"/>
+            <w:r>
+              <w:rPr>
+                <w:rFonts w:ascii="Times New Roman" w:hAnsi="Times New Roman" w:hint="eastAsia"/>
+                <w:sz w:val="20"/>
+                <w:szCs w:val="20"/>
+              </w:rPr>
+              <w:t>缩略图链接</w:t>
+            </w:r>
+            <w:proofErr w:type="gramEnd"/>
           </w:p>
         </w:tc>
         <w:tc>
@@ -10583,6 +11052,7 @@
             <w:pPr>
               <w:ind w:firstLine="0"/>
             </w:pPr>
+            <w:proofErr w:type="spellStart"/>
             <w:r>
               <w:rPr>
                 <w:rFonts w:ascii="Times New Roman" w:hAnsi="Times New Roman" w:hint="eastAsia"/>
@@ -10591,6 +11061,7 @@
               </w:rPr>
               <w:t>varchar</w:t>
             </w:r>
+            <w:proofErr w:type="spellEnd"/>
             <w:r>
               <w:rPr>
                 <w:rFonts w:ascii="Times New Roman" w:hAnsi="Times New Roman" w:hint="eastAsia"/>
@@ -10696,6 +11167,7 @@
             <w:pPr>
               <w:ind w:firstLine="0"/>
             </w:pPr>
+            <w:proofErr w:type="spellStart"/>
             <w:r>
               <w:rPr>
                 <w:rFonts w:ascii="Times New Roman" w:hAnsi="Times New Roman" w:hint="eastAsia"/>
@@ -10704,6 +11176,7 @@
               </w:rPr>
               <w:t>varchar</w:t>
             </w:r>
+            <w:proofErr w:type="spellEnd"/>
             <w:r>
               <w:rPr>
                 <w:rFonts w:ascii="Times New Roman" w:hAnsi="Times New Roman" w:hint="eastAsia"/>
@@ -10803,6 +11276,7 @@
             <w:pPr>
               <w:ind w:firstLine="0"/>
             </w:pPr>
+            <w:proofErr w:type="spellStart"/>
             <w:r>
               <w:rPr>
                 <w:rFonts w:ascii="Times New Roman" w:hAnsi="Times New Roman" w:hint="eastAsia"/>
@@ -10811,6 +11285,7 @@
               </w:rPr>
               <w:t>varchar</w:t>
             </w:r>
+            <w:proofErr w:type="spellEnd"/>
             <w:r>
               <w:rPr>
                 <w:rFonts w:ascii="Times New Roman" w:hAnsi="Times New Roman" w:hint="eastAsia"/>
@@ -10909,6 +11384,7 @@
             <w:pPr>
               <w:ind w:firstLine="0"/>
             </w:pPr>
+            <w:proofErr w:type="spellStart"/>
             <w:r>
               <w:rPr>
                 <w:rFonts w:ascii="Times New Roman" w:hAnsi="Times New Roman" w:hint="eastAsia"/>
@@ -10917,6 +11393,7 @@
               </w:rPr>
               <w:t>varchar</w:t>
             </w:r>
+            <w:proofErr w:type="spellEnd"/>
             <w:r>
               <w:rPr>
                 <w:rFonts w:ascii="Times New Roman" w:hAnsi="Times New Roman" w:hint="eastAsia"/>
@@ -11015,6 +11492,7 @@
             <w:pPr>
               <w:ind w:firstLine="0"/>
             </w:pPr>
+            <w:proofErr w:type="spellStart"/>
             <w:r>
               <w:rPr>
                 <w:rFonts w:ascii="Times New Roman" w:hAnsi="Times New Roman" w:hint="eastAsia"/>
@@ -11023,6 +11501,7 @@
               </w:rPr>
               <w:t>varchar</w:t>
             </w:r>
+            <w:proofErr w:type="spellEnd"/>
             <w:r>
               <w:rPr>
                 <w:rFonts w:ascii="Times New Roman" w:hAnsi="Times New Roman" w:hint="eastAsia"/>
@@ -11121,6 +11600,7 @@
             <w:pPr>
               <w:ind w:firstLine="0"/>
             </w:pPr>
+            <w:proofErr w:type="spellStart"/>
             <w:r>
               <w:rPr>
                 <w:rFonts w:ascii="Times New Roman" w:hAnsi="Times New Roman" w:hint="eastAsia"/>
@@ -11129,6 +11609,7 @@
               </w:rPr>
               <w:t>varchar</w:t>
             </w:r>
+            <w:proofErr w:type="spellEnd"/>
             <w:r>
               <w:rPr>
                 <w:rFonts w:ascii="Times New Roman" w:hAnsi="Times New Roman" w:hint="eastAsia"/>
@@ -11227,6 +11708,7 @@
             <w:pPr>
               <w:ind w:firstLine="0"/>
             </w:pPr>
+            <w:proofErr w:type="spellStart"/>
             <w:r>
               <w:rPr>
                 <w:rFonts w:ascii="Times New Roman" w:hAnsi="Times New Roman" w:hint="eastAsia"/>
@@ -11235,6 +11717,7 @@
               </w:rPr>
               <w:t>varchar</w:t>
             </w:r>
+            <w:proofErr w:type="spellEnd"/>
             <w:r>
               <w:rPr>
                 <w:rFonts w:ascii="Times New Roman" w:hAnsi="Times New Roman" w:hint="eastAsia"/>
@@ -11297,12 +11780,14 @@
             <w:pPr>
               <w:ind w:firstLine="0"/>
             </w:pPr>
+            <w:proofErr w:type="spellStart"/>
             <w:r>
               <w:rPr>
                 <w:rFonts w:hint="eastAsia"/>
               </w:rPr>
               <w:t>update_date</w:t>
             </w:r>
+            <w:proofErr w:type="spellEnd"/>
           </w:p>
         </w:tc>
         <w:tc>
@@ -11375,12 +11860,14 @@
             <w:pPr>
               <w:ind w:firstLine="0"/>
             </w:pPr>
+            <w:proofErr w:type="spellStart"/>
             <w:r>
               <w:rPr>
                 <w:rFonts w:hint="eastAsia"/>
               </w:rPr>
               <w:t>admin_id</w:t>
             </w:r>
+            <w:proofErr w:type="spellEnd"/>
           </w:p>
         </w:tc>
         <w:tc>
@@ -11407,6 +11894,7 @@
             <w:pPr>
               <w:ind w:firstLine="0"/>
             </w:pPr>
+            <w:proofErr w:type="spellStart"/>
             <w:r>
               <w:rPr>
                 <w:rFonts w:ascii="Times New Roman" w:hAnsi="Times New Roman" w:hint="eastAsia"/>
@@ -11415,6 +11903,7 @@
               </w:rPr>
               <w:t>varchar</w:t>
             </w:r>
+            <w:proofErr w:type="spellEnd"/>
             <w:r>
               <w:rPr>
                 <w:rFonts w:ascii="Times New Roman" w:hAnsi="Times New Roman" w:hint="eastAsia"/>
@@ -11625,14 +12114,17 @@
             <w:pPr>
               <w:ind w:firstLine="0"/>
             </w:pPr>
-            <w:r>
-              <w:rPr>
-                <w:rFonts w:ascii="Times New Roman" w:hAnsi="Times New Roman" w:hint="eastAsia"/>
-                <w:sz w:val="20"/>
-                <w:szCs w:val="20"/>
-              </w:rPr>
+            <w:proofErr w:type="spellStart"/>
+            <w:r>
+              <w:rPr>
+                <w:rFonts w:ascii="Times New Roman" w:hAnsi="Times New Roman" w:hint="eastAsia"/>
+                <w:sz w:val="20"/>
+                <w:szCs w:val="20"/>
+              </w:rPr>
+              <w:lastRenderedPageBreak/>
               <w:t>gift_id</w:t>
             </w:r>
+            <w:proofErr w:type="spellEnd"/>
           </w:p>
         </w:tc>
         <w:tc>
@@ -11669,6 +12161,7 @@
             <w:pPr>
               <w:ind w:firstLine="0"/>
             </w:pPr>
+            <w:proofErr w:type="spellStart"/>
             <w:r>
               <w:rPr>
                 <w:rFonts w:ascii="Times New Roman" w:hAnsi="Times New Roman" w:hint="eastAsia"/>
@@ -11677,6 +12170,7 @@
               </w:rPr>
               <w:t>varchar</w:t>
             </w:r>
+            <w:proofErr w:type="spellEnd"/>
             <w:r>
               <w:rPr>
                 <w:rFonts w:ascii="Times New Roman" w:hAnsi="Times New Roman" w:hint="eastAsia"/>
@@ -11741,6 +12235,7 @@
             <w:pPr>
               <w:ind w:firstLine="0"/>
             </w:pPr>
+            <w:proofErr w:type="spellStart"/>
             <w:r>
               <w:rPr>
                 <w:rFonts w:ascii="Times New Roman" w:hAnsi="Times New Roman" w:hint="eastAsia"/>
@@ -11749,6 +12244,7 @@
               </w:rPr>
               <w:t>gift_cdkey</w:t>
             </w:r>
+            <w:proofErr w:type="spellEnd"/>
           </w:p>
         </w:tc>
         <w:tc>
@@ -11767,6 +12263,7 @@
               </w:rPr>
               <w:t>礼包</w:t>
             </w:r>
+            <w:proofErr w:type="spellStart"/>
             <w:r>
               <w:rPr>
                 <w:rFonts w:ascii="Times New Roman" w:hAnsi="Times New Roman" w:hint="eastAsia"/>
@@ -11775,6 +12272,7 @@
               </w:rPr>
               <w:t>cdkey</w:t>
             </w:r>
+            <w:proofErr w:type="spellEnd"/>
           </w:p>
         </w:tc>
         <w:tc>
@@ -11785,6 +12283,7 @@
             <w:pPr>
               <w:ind w:firstLine="0"/>
             </w:pPr>
+            <w:proofErr w:type="spellStart"/>
             <w:r>
               <w:rPr>
                 <w:rFonts w:ascii="Times New Roman" w:hAnsi="Times New Roman" w:hint="eastAsia"/>
@@ -11793,6 +12292,7 @@
               </w:rPr>
               <w:t>varchar</w:t>
             </w:r>
+            <w:proofErr w:type="spellEnd"/>
             <w:r>
               <w:rPr>
                 <w:rFonts w:ascii="Times New Roman" w:hAnsi="Times New Roman" w:hint="eastAsia"/>
@@ -12343,6 +12843,7 @@
             <w:pPr>
               <w:ind w:firstLine="0"/>
             </w:pPr>
+            <w:proofErr w:type="spellStart"/>
             <w:r>
               <w:rPr>
                 <w:rFonts w:ascii="Times New Roman" w:hAnsi="Times New Roman" w:hint="eastAsia"/>
@@ -12351,6 +12852,7 @@
               </w:rPr>
               <w:t>gift_id</w:t>
             </w:r>
+            <w:proofErr w:type="spellEnd"/>
           </w:p>
         </w:tc>
         <w:tc>
@@ -12387,6 +12889,7 @@
             <w:pPr>
               <w:ind w:firstLine="0"/>
             </w:pPr>
+            <w:proofErr w:type="spellStart"/>
             <w:r>
               <w:rPr>
                 <w:rFonts w:ascii="Times New Roman" w:hAnsi="Times New Roman" w:hint="eastAsia"/>
@@ -12395,6 +12898,7 @@
               </w:rPr>
               <w:t>varchar</w:t>
             </w:r>
+            <w:proofErr w:type="spellEnd"/>
             <w:r>
               <w:rPr>
                 <w:rFonts w:ascii="Times New Roman" w:hAnsi="Times New Roman" w:hint="eastAsia"/>
@@ -12457,6 +12961,7 @@
             <w:pPr>
               <w:ind w:firstLine="0"/>
             </w:pPr>
+            <w:proofErr w:type="spellStart"/>
             <w:r>
               <w:rPr>
                 <w:rFonts w:ascii="Times New Roman" w:hAnsi="Times New Roman" w:hint="eastAsia"/>
@@ -12465,6 +12970,7 @@
               </w:rPr>
               <w:t>user_id</w:t>
             </w:r>
+            <w:proofErr w:type="spellEnd"/>
           </w:p>
         </w:tc>
         <w:tc>
@@ -12501,6 +13007,7 @@
             <w:pPr>
               <w:ind w:firstLine="0"/>
             </w:pPr>
+            <w:proofErr w:type="spellStart"/>
             <w:r>
               <w:rPr>
                 <w:rFonts w:ascii="Times New Roman" w:hAnsi="Times New Roman" w:hint="eastAsia"/>
@@ -12509,6 +13016,7 @@
               </w:rPr>
               <w:t>varchar</w:t>
             </w:r>
+            <w:proofErr w:type="spellEnd"/>
             <w:r>
               <w:rPr>
                 <w:rFonts w:ascii="Times New Roman" w:hAnsi="Times New Roman" w:hint="eastAsia"/>
@@ -12576,6 +13084,7 @@
                 <w:szCs w:val="20"/>
               </w:rPr>
             </w:pPr>
+            <w:proofErr w:type="spellStart"/>
             <w:r>
               <w:rPr>
                 <w:rFonts w:ascii="Times New Roman" w:hAnsi="Times New Roman" w:hint="eastAsia"/>
@@ -12584,6 +13093,7 @@
               </w:rPr>
               <w:t>gift_cdkey</w:t>
             </w:r>
+            <w:proofErr w:type="spellEnd"/>
           </w:p>
         </w:tc>
         <w:tc>
@@ -12607,6 +13117,7 @@
               </w:rPr>
               <w:t>礼包</w:t>
             </w:r>
+            <w:proofErr w:type="spellStart"/>
             <w:r>
               <w:rPr>
                 <w:rFonts w:ascii="Times New Roman" w:hAnsi="Times New Roman" w:hint="eastAsia"/>
@@ -12615,6 +13126,7 @@
               </w:rPr>
               <w:t>cdkey</w:t>
             </w:r>
+            <w:proofErr w:type="spellEnd"/>
           </w:p>
         </w:tc>
         <w:tc>
@@ -12625,6 +13137,7 @@
             <w:pPr>
               <w:ind w:firstLine="0"/>
             </w:pPr>
+            <w:proofErr w:type="spellStart"/>
             <w:r>
               <w:rPr>
                 <w:rFonts w:ascii="Times New Roman" w:hAnsi="Times New Roman" w:hint="eastAsia"/>
@@ -12633,6 +13146,7 @@
               </w:rPr>
               <w:t>varchar</w:t>
             </w:r>
+            <w:proofErr w:type="spellEnd"/>
             <w:r>
               <w:rPr>
                 <w:rFonts w:ascii="Times New Roman" w:hAnsi="Times New Roman" w:hint="eastAsia"/>
@@ -12703,6 +13217,7 @@
             <w:pPr>
               <w:ind w:firstLine="0"/>
             </w:pPr>
+            <w:proofErr w:type="spellStart"/>
             <w:r>
               <w:rPr>
                 <w:rFonts w:ascii="Times New Roman" w:hAnsi="Times New Roman" w:hint="eastAsia"/>
@@ -12727,6 +13242,7 @@
               </w:rPr>
               <w:t>_type</w:t>
             </w:r>
+            <w:proofErr w:type="spellEnd"/>
           </w:p>
         </w:tc>
         <w:tc>
@@ -12833,6 +13349,7 @@
             <w:pPr>
               <w:ind w:firstLine="0"/>
             </w:pPr>
+            <w:proofErr w:type="spellStart"/>
             <w:r>
               <w:rPr>
                 <w:rFonts w:ascii="Times New Roman" w:hAnsi="Times New Roman" w:hint="eastAsia"/>
@@ -12841,6 +13358,7 @@
               </w:rPr>
               <w:t>gift_receive_address</w:t>
             </w:r>
+            <w:proofErr w:type="spellEnd"/>
           </w:p>
         </w:tc>
         <w:tc>
@@ -12869,6 +13387,7 @@
             <w:pPr>
               <w:ind w:firstLine="0"/>
             </w:pPr>
+            <w:proofErr w:type="spellStart"/>
             <w:r>
               <w:rPr>
                 <w:rFonts w:ascii="Times New Roman" w:hAnsi="Times New Roman" w:hint="eastAsia"/>
@@ -12877,6 +13396,7 @@
               </w:rPr>
               <w:t>varchar</w:t>
             </w:r>
+            <w:proofErr w:type="spellEnd"/>
             <w:r>
               <w:rPr>
                 <w:rFonts w:ascii="Times New Roman" w:hAnsi="Times New Roman" w:hint="eastAsia"/>
@@ -12934,6 +13454,7 @@
             <w:pPr>
               <w:ind w:firstLine="0"/>
             </w:pPr>
+            <w:proofErr w:type="spellStart"/>
             <w:r>
               <w:rPr>
                 <w:rFonts w:ascii="Times New Roman" w:hAnsi="Times New Roman" w:hint="eastAsia"/>
@@ -12956,7 +13477,16 @@
                 <w:sz w:val="20"/>
                 <w:szCs w:val="20"/>
               </w:rPr>
-              <w:t>_type=2</w:t>
+              <w:t>_type</w:t>
+            </w:r>
+            <w:proofErr w:type="spellEnd"/>
+            <w:r>
+              <w:rPr>
+                <w:rFonts w:ascii="Times New Roman" w:hAnsi="Times New Roman" w:hint="eastAsia"/>
+                <w:sz w:val="20"/>
+                <w:szCs w:val="20"/>
+              </w:rPr>
+              <w:t>=2</w:t>
             </w:r>
             <w:r>
               <w:rPr>
@@ -12978,6 +13508,7 @@
             <w:pPr>
               <w:ind w:firstLine="0"/>
             </w:pPr>
+            <w:proofErr w:type="spellStart"/>
             <w:r>
               <w:rPr>
                 <w:rFonts w:ascii="Times New Roman" w:hAnsi="Times New Roman" w:hint="eastAsia"/>
@@ -12986,6 +13517,7 @@
               </w:rPr>
               <w:t>shop_id</w:t>
             </w:r>
+            <w:proofErr w:type="spellEnd"/>
           </w:p>
         </w:tc>
         <w:tc>
@@ -13022,6 +13554,7 @@
             <w:pPr>
               <w:ind w:firstLine="0"/>
             </w:pPr>
+            <w:proofErr w:type="spellStart"/>
             <w:r>
               <w:rPr>
                 <w:rFonts w:ascii="Times New Roman" w:hAnsi="Times New Roman" w:hint="eastAsia"/>
@@ -13030,6 +13563,7 @@
               </w:rPr>
               <w:t>varchar</w:t>
             </w:r>
+            <w:proofErr w:type="spellEnd"/>
             <w:r>
               <w:rPr>
                 <w:rFonts w:ascii="Times New Roman" w:hAnsi="Times New Roman" w:hint="eastAsia"/>
@@ -13080,6 +13614,7 @@
             <w:pPr>
               <w:ind w:firstLine="0"/>
             </w:pPr>
+            <w:proofErr w:type="spellStart"/>
             <w:r>
               <w:rPr>
                 <w:rFonts w:ascii="Times New Roman" w:hAnsi="Times New Roman" w:hint="eastAsia"/>
@@ -13102,7 +13637,16 @@
                 <w:sz w:val="20"/>
                 <w:szCs w:val="20"/>
               </w:rPr>
-              <w:t>_type=1</w:t>
+              <w:t>_type</w:t>
+            </w:r>
+            <w:proofErr w:type="spellEnd"/>
+            <w:r>
+              <w:rPr>
+                <w:rFonts w:ascii="Times New Roman" w:hAnsi="Times New Roman" w:hint="eastAsia"/>
+                <w:sz w:val="20"/>
+                <w:szCs w:val="20"/>
+              </w:rPr>
+              <w:t>=1</w:t>
             </w:r>
             <w:r>
               <w:rPr>
@@ -13297,6 +13841,7 @@
                 <w:szCs w:val="20"/>
               </w:rPr>
             </w:pPr>
+            <w:proofErr w:type="spellStart"/>
             <w:r>
               <w:rPr>
                 <w:rFonts w:ascii="Times New Roman" w:hAnsi="Times New Roman" w:hint="eastAsia"/>
@@ -13305,6 +13850,7 @@
               </w:rPr>
               <w:t>gift_receive_no</w:t>
             </w:r>
+            <w:proofErr w:type="spellEnd"/>
           </w:p>
         </w:tc>
         <w:tc>
@@ -13338,6 +13884,7 @@
             <w:pPr>
               <w:ind w:firstLine="0"/>
             </w:pPr>
+            <w:proofErr w:type="spellStart"/>
             <w:r>
               <w:rPr>
                 <w:rFonts w:ascii="Times New Roman" w:hAnsi="Times New Roman" w:hint="eastAsia"/>
@@ -13346,6 +13893,7 @@
               </w:rPr>
               <w:t>varchar</w:t>
             </w:r>
+            <w:proofErr w:type="spellEnd"/>
             <w:r>
               <w:rPr>
                 <w:rFonts w:ascii="Times New Roman" w:hAnsi="Times New Roman" w:hint="eastAsia"/>
@@ -13549,6 +14097,7 @@
             <w:pPr>
               <w:ind w:firstLine="0"/>
             </w:pPr>
+            <w:proofErr w:type="spellStart"/>
             <w:r>
               <w:rPr>
                 <w:rFonts w:ascii="Times New Roman" w:hAnsi="Times New Roman" w:hint="eastAsia"/>
@@ -13557,6 +14106,7 @@
               </w:rPr>
               <w:t>shop_id</w:t>
             </w:r>
+            <w:proofErr w:type="spellEnd"/>
           </w:p>
         </w:tc>
         <w:tc>
@@ -13593,6 +14143,7 @@
             <w:pPr>
               <w:ind w:firstLine="0"/>
             </w:pPr>
+            <w:proofErr w:type="spellStart"/>
             <w:r>
               <w:rPr>
                 <w:rFonts w:ascii="Times New Roman" w:hAnsi="Times New Roman" w:hint="eastAsia"/>
@@ -13601,6 +14152,7 @@
               </w:rPr>
               <w:t>varchar</w:t>
             </w:r>
+            <w:proofErr w:type="spellEnd"/>
             <w:r>
               <w:rPr>
                 <w:rFonts w:ascii="Times New Roman" w:hAnsi="Times New Roman" w:hint="eastAsia"/>
@@ -13663,6 +14215,7 @@
             <w:pPr>
               <w:ind w:firstLine="0"/>
             </w:pPr>
+            <w:proofErr w:type="spellStart"/>
             <w:r>
               <w:rPr>
                 <w:rFonts w:ascii="Times New Roman" w:hAnsi="Times New Roman" w:hint="eastAsia"/>
@@ -13671,6 +14224,7 @@
               </w:rPr>
               <w:t>shop_name</w:t>
             </w:r>
+            <w:proofErr w:type="spellEnd"/>
           </w:p>
         </w:tc>
         <w:tc>
@@ -13699,6 +14253,7 @@
             <w:pPr>
               <w:ind w:firstLine="0"/>
             </w:pPr>
+            <w:proofErr w:type="spellStart"/>
             <w:r>
               <w:rPr>
                 <w:rFonts w:ascii="Times New Roman" w:hAnsi="Times New Roman" w:hint="eastAsia"/>
@@ -13707,6 +14262,7 @@
               </w:rPr>
               <w:t>varchar</w:t>
             </w:r>
+            <w:proofErr w:type="spellEnd"/>
             <w:r>
               <w:rPr>
                 <w:rFonts w:ascii="Times New Roman" w:hAnsi="Times New Roman" w:hint="eastAsia"/>
@@ -13774,6 +14330,7 @@
                 <w:szCs w:val="20"/>
               </w:rPr>
             </w:pPr>
+            <w:proofErr w:type="spellStart"/>
             <w:r>
               <w:rPr>
                 <w:rFonts w:ascii="Times New Roman" w:hAnsi="Times New Roman" w:hint="eastAsia"/>
@@ -13782,6 +14339,7 @@
               </w:rPr>
               <w:t>shop_desc</w:t>
             </w:r>
+            <w:proofErr w:type="spellEnd"/>
           </w:p>
         </w:tc>
         <w:tc>
@@ -13815,6 +14373,7 @@
             <w:pPr>
               <w:ind w:firstLine="0"/>
             </w:pPr>
+            <w:proofErr w:type="spellStart"/>
             <w:r>
               <w:rPr>
                 <w:rFonts w:ascii="Times New Roman" w:hAnsi="Times New Roman" w:hint="eastAsia"/>
@@ -13823,6 +14382,7 @@
               </w:rPr>
               <w:t>varchar</w:t>
             </w:r>
+            <w:proofErr w:type="spellEnd"/>
             <w:r>
               <w:rPr>
                 <w:rFonts w:ascii="Times New Roman" w:hAnsi="Times New Roman" w:hint="eastAsia"/>
@@ -13885,14 +14445,17 @@
             <w:pPr>
               <w:ind w:firstLine="0"/>
             </w:pPr>
-            <w:r>
-              <w:rPr>
-                <w:rFonts w:ascii="Times New Roman" w:hAnsi="Times New Roman" w:hint="eastAsia"/>
-                <w:sz w:val="20"/>
-                <w:szCs w:val="20"/>
-              </w:rPr>
+            <w:proofErr w:type="spellStart"/>
+            <w:r>
+              <w:rPr>
+                <w:rFonts w:ascii="Times New Roman" w:hAnsi="Times New Roman" w:hint="eastAsia"/>
+                <w:sz w:val="20"/>
+                <w:szCs w:val="20"/>
+              </w:rPr>
+              <w:lastRenderedPageBreak/>
               <w:t>shop_address</w:t>
             </w:r>
+            <w:proofErr w:type="spellEnd"/>
           </w:p>
         </w:tc>
         <w:tc>
@@ -13921,6 +14484,7 @@
             <w:pPr>
               <w:ind w:firstLine="0"/>
             </w:pPr>
+            <w:proofErr w:type="spellStart"/>
             <w:r>
               <w:rPr>
                 <w:rFonts w:ascii="Times New Roman" w:hAnsi="Times New Roman" w:hint="eastAsia"/>
@@ -13929,6 +14493,7 @@
               </w:rPr>
               <w:t>varchar</w:t>
             </w:r>
+            <w:proofErr w:type="spellEnd"/>
             <w:r>
               <w:rPr>
                 <w:rFonts w:ascii="Times New Roman" w:hAnsi="Times New Roman" w:hint="eastAsia"/>
@@ -13991,12 +14556,14 @@
             <w:pPr>
               <w:ind w:firstLine="0"/>
             </w:pPr>
+            <w:proofErr w:type="spellStart"/>
             <w:r>
               <w:rPr>
                 <w:rFonts w:hint="eastAsia"/>
               </w:rPr>
               <w:t>Shop_comments</w:t>
             </w:r>
+            <w:proofErr w:type="spellEnd"/>
           </w:p>
         </w:tc>
         <w:tc>
@@ -14023,6 +14590,7 @@
             <w:pPr>
               <w:ind w:firstLine="0"/>
             </w:pPr>
+            <w:proofErr w:type="spellStart"/>
             <w:r>
               <w:rPr>
                 <w:rFonts w:ascii="Times New Roman" w:hAnsi="Times New Roman" w:hint="eastAsia"/>
@@ -14031,6 +14599,7 @@
               </w:rPr>
               <w:t>varchar</w:t>
             </w:r>
+            <w:proofErr w:type="spellEnd"/>
             <w:r>
               <w:rPr>
                 <w:rFonts w:ascii="Times New Roman" w:hAnsi="Times New Roman" w:hint="eastAsia"/>
@@ -14100,12 +14669,14 @@
             <w:pPr>
               <w:ind w:firstLine="0"/>
             </w:pPr>
+            <w:proofErr w:type="spellStart"/>
             <w:r>
               <w:rPr>
                 <w:rFonts w:hint="eastAsia"/>
               </w:rPr>
               <w:t>update_date</w:t>
             </w:r>
+            <w:proofErr w:type="spellEnd"/>
           </w:p>
         </w:tc>
         <w:tc>
@@ -14178,12 +14749,14 @@
             <w:pPr>
               <w:ind w:firstLine="0"/>
             </w:pPr>
+            <w:proofErr w:type="spellStart"/>
             <w:r>
               <w:rPr>
                 <w:rFonts w:hint="eastAsia"/>
               </w:rPr>
               <w:t>admin_id</w:t>
             </w:r>
+            <w:proofErr w:type="spellEnd"/>
           </w:p>
         </w:tc>
         <w:tc>
@@ -14210,6 +14783,7 @@
             <w:pPr>
               <w:ind w:firstLine="0"/>
             </w:pPr>
+            <w:proofErr w:type="spellStart"/>
             <w:r>
               <w:rPr>
                 <w:rFonts w:ascii="Times New Roman" w:hAnsi="Times New Roman" w:hint="eastAsia"/>
@@ -14218,6 +14792,7 @@
               </w:rPr>
               <w:t>varchar</w:t>
             </w:r>
+            <w:proofErr w:type="spellEnd"/>
             <w:r>
               <w:rPr>
                 <w:rFonts w:ascii="Times New Roman" w:hAnsi="Times New Roman" w:hint="eastAsia"/>
@@ -14427,6 +15002,7 @@
             <w:pPr>
               <w:ind w:firstLine="0"/>
             </w:pPr>
+            <w:proofErr w:type="spellStart"/>
             <w:r>
               <w:rPr>
                 <w:rFonts w:ascii="Times New Roman" w:hAnsi="Times New Roman" w:hint="eastAsia"/>
@@ -14435,6 +15011,7 @@
               </w:rPr>
               <w:t>user_id</w:t>
             </w:r>
+            <w:proofErr w:type="spellEnd"/>
           </w:p>
         </w:tc>
         <w:tc>
@@ -14471,6 +15048,7 @@
             <w:pPr>
               <w:ind w:firstLine="0"/>
             </w:pPr>
+            <w:proofErr w:type="spellStart"/>
             <w:r>
               <w:rPr>
                 <w:rFonts w:ascii="Times New Roman" w:hAnsi="Times New Roman" w:hint="eastAsia"/>
@@ -14479,6 +15057,7 @@
               </w:rPr>
               <w:t>varchar</w:t>
             </w:r>
+            <w:proofErr w:type="spellEnd"/>
             <w:r>
               <w:rPr>
                 <w:rFonts w:ascii="Times New Roman" w:hAnsi="Times New Roman" w:hint="eastAsia"/>
@@ -14546,6 +15125,7 @@
                 <w:szCs w:val="20"/>
               </w:rPr>
             </w:pPr>
+            <w:proofErr w:type="spellStart"/>
             <w:r>
               <w:rPr>
                 <w:rFonts w:ascii="Times New Roman" w:hAnsi="Times New Roman" w:hint="eastAsia"/>
@@ -14554,6 +15134,7 @@
               </w:rPr>
               <w:t>user_uuid</w:t>
             </w:r>
+            <w:proofErr w:type="spellEnd"/>
           </w:p>
         </w:tc>
         <w:tc>
@@ -14569,6 +15150,7 @@
                 <w:szCs w:val="20"/>
               </w:rPr>
             </w:pPr>
+            <w:proofErr w:type="spellStart"/>
             <w:r>
               <w:rPr>
                 <w:rFonts w:ascii="Times New Roman" w:hAnsi="Times New Roman" w:hint="eastAsia"/>
@@ -14577,6 +15159,7 @@
               </w:rPr>
               <w:t>Uuid</w:t>
             </w:r>
+            <w:proofErr w:type="spellEnd"/>
           </w:p>
         </w:tc>
         <w:tc>
@@ -14592,6 +15175,7 @@
                 <w:szCs w:val="20"/>
               </w:rPr>
             </w:pPr>
+            <w:proofErr w:type="spellStart"/>
             <w:r>
               <w:rPr>
                 <w:rFonts w:ascii="Times New Roman" w:hAnsi="Times New Roman" w:hint="eastAsia"/>
@@ -14600,6 +15184,7 @@
               </w:rPr>
               <w:t>varchar</w:t>
             </w:r>
+            <w:proofErr w:type="spellEnd"/>
             <w:r>
               <w:rPr>
                 <w:rFonts w:ascii="Times New Roman" w:hAnsi="Times New Roman" w:hint="eastAsia"/>
@@ -14668,6 +15253,7 @@
             <w:pPr>
               <w:ind w:firstLine="0"/>
             </w:pPr>
+            <w:proofErr w:type="spellStart"/>
             <w:r>
               <w:rPr>
                 <w:rFonts w:ascii="Times New Roman" w:hAnsi="Times New Roman" w:hint="eastAsia"/>
@@ -14676,6 +15262,7 @@
               </w:rPr>
               <w:t>user_name</w:t>
             </w:r>
+            <w:proofErr w:type="spellEnd"/>
           </w:p>
         </w:tc>
         <w:tc>
@@ -14704,6 +15291,7 @@
             <w:pPr>
               <w:ind w:firstLine="0"/>
             </w:pPr>
+            <w:proofErr w:type="spellStart"/>
             <w:r>
               <w:rPr>
                 <w:rFonts w:ascii="Times New Roman" w:hAnsi="Times New Roman" w:hint="eastAsia"/>
@@ -14712,6 +15300,7 @@
               </w:rPr>
               <w:t>varchar</w:t>
             </w:r>
+            <w:proofErr w:type="spellEnd"/>
             <w:r>
               <w:rPr>
                 <w:rFonts w:ascii="Times New Roman" w:hAnsi="Times New Roman" w:hint="eastAsia"/>
@@ -14779,6 +15368,7 @@
                 <w:szCs w:val="20"/>
               </w:rPr>
             </w:pPr>
+            <w:proofErr w:type="spellStart"/>
             <w:r>
               <w:rPr>
                 <w:rFonts w:ascii="Times New Roman" w:hAnsi="Times New Roman" w:hint="eastAsia"/>
@@ -14787,6 +15377,7 @@
               </w:rPr>
               <w:t>user_address</w:t>
             </w:r>
+            <w:proofErr w:type="spellEnd"/>
           </w:p>
         </w:tc>
         <w:tc>
@@ -14820,6 +15411,7 @@
             <w:pPr>
               <w:ind w:firstLine="0"/>
             </w:pPr>
+            <w:proofErr w:type="spellStart"/>
             <w:r>
               <w:rPr>
                 <w:rFonts w:ascii="Times New Roman" w:hAnsi="Times New Roman" w:hint="eastAsia"/>
@@ -14828,6 +15420,7 @@
               </w:rPr>
               <w:t>varchar</w:t>
             </w:r>
+            <w:proofErr w:type="spellEnd"/>
             <w:r>
               <w:rPr>
                 <w:rFonts w:ascii="Times New Roman" w:hAnsi="Times New Roman" w:hint="eastAsia"/>
@@ -14890,6 +15483,7 @@
             <w:pPr>
               <w:ind w:firstLine="0"/>
             </w:pPr>
+            <w:proofErr w:type="spellStart"/>
             <w:r>
               <w:rPr>
                 <w:rFonts w:ascii="Times New Roman" w:hAnsi="Times New Roman" w:hint="eastAsia"/>
@@ -14898,6 +15492,7 @@
               </w:rPr>
               <w:t>phonenum</w:t>
             </w:r>
+            <w:proofErr w:type="spellEnd"/>
           </w:p>
         </w:tc>
         <w:tc>
@@ -14926,6 +15521,7 @@
             <w:pPr>
               <w:ind w:firstLine="0"/>
             </w:pPr>
+            <w:proofErr w:type="spellStart"/>
             <w:r>
               <w:rPr>
                 <w:rFonts w:ascii="Times New Roman" w:hAnsi="Times New Roman" w:hint="eastAsia"/>
@@ -14934,6 +15530,7 @@
               </w:rPr>
               <w:t>varchar</w:t>
             </w:r>
+            <w:proofErr w:type="spellEnd"/>
             <w:r>
               <w:rPr>
                 <w:rFonts w:ascii="Times New Roman" w:hAnsi="Times New Roman" w:hint="eastAsia"/>
@@ -15038,6 +15635,7 @@
             <w:pPr>
               <w:ind w:firstLine="0"/>
             </w:pPr>
+            <w:proofErr w:type="spellStart"/>
             <w:r>
               <w:rPr>
                 <w:rFonts w:ascii="Times New Roman" w:hAnsi="Times New Roman" w:hint="eastAsia"/>
@@ -15046,6 +15644,7 @@
               </w:rPr>
               <w:t>varchar</w:t>
             </w:r>
+            <w:proofErr w:type="spellEnd"/>
             <w:r>
               <w:rPr>
                 <w:rFonts w:ascii="Times New Roman" w:hAnsi="Times New Roman" w:hint="eastAsia"/>
@@ -15115,6 +15714,7 @@
             <w:pPr>
               <w:ind w:firstLine="0"/>
             </w:pPr>
+            <w:proofErr w:type="spellStart"/>
             <w:r>
               <w:rPr>
                 <w:rFonts w:ascii="Times New Roman" w:hAnsi="Times New Roman" w:hint="eastAsia"/>
@@ -15123,6 +15723,7 @@
               </w:rPr>
               <w:t>user_pic_uri</w:t>
             </w:r>
+            <w:proofErr w:type="spellEnd"/>
           </w:p>
         </w:tc>
         <w:tc>
@@ -15151,6 +15752,7 @@
             <w:pPr>
               <w:ind w:firstLine="0"/>
             </w:pPr>
+            <w:proofErr w:type="spellStart"/>
             <w:r>
               <w:rPr>
                 <w:rFonts w:ascii="Times New Roman" w:hAnsi="Times New Roman" w:hint="eastAsia"/>
@@ -15159,6 +15761,7 @@
               </w:rPr>
               <w:t>varchar</w:t>
             </w:r>
+            <w:proofErr w:type="spellEnd"/>
             <w:r>
               <w:rPr>
                 <w:rFonts w:ascii="Times New Roman" w:hAnsi="Times New Roman" w:hint="eastAsia"/>
@@ -15344,6 +15947,7 @@
             <w:pPr>
               <w:ind w:firstLine="0"/>
             </w:pPr>
+            <w:proofErr w:type="spellStart"/>
             <w:r>
               <w:rPr>
                 <w:rFonts w:ascii="Times New Roman" w:hAnsi="Times New Roman" w:hint="eastAsia"/>
@@ -15352,6 +15956,7 @@
               </w:rPr>
               <w:t>varchar</w:t>
             </w:r>
+            <w:proofErr w:type="spellEnd"/>
             <w:r>
               <w:rPr>
                 <w:rFonts w:ascii="Times New Roman" w:hAnsi="Times New Roman" w:hint="eastAsia"/>
@@ -15455,6 +16060,7 @@
             <w:pPr>
               <w:ind w:firstLine="0"/>
             </w:pPr>
+            <w:proofErr w:type="spellStart"/>
             <w:r>
               <w:rPr>
                 <w:rFonts w:ascii="Times New Roman" w:hAnsi="Times New Roman" w:hint="eastAsia"/>
@@ -15463,6 +16069,7 @@
               </w:rPr>
               <w:t>varchar</w:t>
             </w:r>
+            <w:proofErr w:type="spellEnd"/>
             <w:r>
               <w:rPr>
                 <w:rFonts w:ascii="Times New Roman" w:hAnsi="Times New Roman" w:hint="eastAsia"/>
@@ -15633,7 +16240,7 @@
 
 <file path=word/comments.xml><?xml version="1.0" encoding="utf-8"?>
 <w:comments xmlns:wpc="http://schemas.microsoft.com/office/word/2010/wordprocessingCanvas" xmlns:mc="http://schemas.openxmlformats.org/markup-compatibility/2006" xmlns:o="urn:schemas-microsoft-com:office:office" xmlns:r="http://schemas.openxmlformats.org/officeDocument/2006/relationships" xmlns:m="http://schemas.openxmlformats.org/officeDocument/2006/math" xmlns:v="urn:schemas-microsoft-com:vml" xmlns:wp14="http://schemas.microsoft.com/office/word/2010/wordprocessingDrawing" xmlns:wp="http://schemas.openxmlformats.org/drawingml/2006/wordprocessingDrawing" xmlns:w10="urn:schemas-microsoft-com:office:word" xmlns:w="http://schemas.openxmlformats.org/wordprocessingml/2006/main" xmlns:w14="http://schemas.microsoft.com/office/word/2010/wordml" xmlns:wpg="http://schemas.microsoft.com/office/word/2010/wordprocessingGroup" xmlns:wpi="http://schemas.microsoft.com/office/word/2010/wordprocessingInk" xmlns:wne="http://schemas.microsoft.com/office/word/2006/wordml" xmlns:wps="http://schemas.microsoft.com/office/word/2010/wordprocessingShape" mc:Ignorable="w14 wp14">
-  <w:comment w:id="1" w:author="think" w:date="2014-07-29T19:51:00Z" w:initials="t">
+  <w:comment w:id="0" w:author="think" w:date="2014-07-29T19:51:00Z" w:initials="t">
     <w:p>
       <w:pPr>
         <w:pStyle w:val="ab"/>
@@ -15685,7 +16292,7 @@
       </w:r>
     </w:p>
   </w:comment>
-  <w:comment w:id="2" w:author="think" w:date="2014-07-29T19:47:00Z" w:initials="t">
+  <w:comment w:id="1" w:author="think" w:date="2014-07-29T19:47:00Z" w:initials="t">
     <w:p>
       <w:pPr>
         <w:pStyle w:val="ab"/>
@@ -15743,7 +16350,7 @@
       </w:r>
     </w:p>
   </w:comment>
-  <w:comment w:id="3" w:author="think" w:date="2014-07-29T19:51:00Z" w:initials="t">
+  <w:comment w:id="2" w:author="think" w:date="2014-07-29T19:51:00Z" w:initials="t">
     <w:p>
       <w:pPr>
         <w:pStyle w:val="ab"/>
@@ -15796,7 +16403,7 @@
       </w:r>
     </w:p>
   </w:comment>
-  <w:comment w:id="4" w:author="think" w:date="2014-07-29T19:49:00Z" w:initials="t">
+  <w:comment w:id="3" w:author="think" w:date="2014-07-29T19:49:00Z" w:initials="t">
     <w:p>
       <w:pPr>
         <w:pStyle w:val="ab"/>
@@ -15846,11 +16453,49 @@
           <w:sz w:val="20"/>
           <w:szCs w:val="20"/>
         </w:rPr>
-        <w:t>/apk/aaa.apk</w:t>
+        <w:t>/</w:t>
       </w:r>
+      <w:proofErr w:type="spellStart"/>
+      <w:r>
+        <w:rPr>
+          <w:rFonts w:ascii="Times New Roman" w:hAnsi="Times New Roman" w:hint="eastAsia"/>
+          <w:sz w:val="20"/>
+          <w:szCs w:val="20"/>
+        </w:rPr>
+        <w:t>apk</w:t>
+      </w:r>
+      <w:proofErr w:type="spellEnd"/>
+      <w:r>
+        <w:rPr>
+          <w:rFonts w:ascii="Times New Roman" w:hAnsi="Times New Roman" w:hint="eastAsia"/>
+          <w:sz w:val="20"/>
+          <w:szCs w:val="20"/>
+        </w:rPr>
+        <w:t>/</w:t>
+      </w:r>
+      <w:proofErr w:type="spellStart"/>
+      <w:r>
+        <w:rPr>
+          <w:rFonts w:ascii="Times New Roman" w:hAnsi="Times New Roman" w:hint="eastAsia"/>
+          <w:sz w:val="20"/>
+          <w:szCs w:val="20"/>
+        </w:rPr>
+        <w:t>aaa.</w:t>
+      </w:r>
+      <w:proofErr w:type="gramStart"/>
+      <w:r>
+        <w:rPr>
+          <w:rFonts w:ascii="Times New Roman" w:hAnsi="Times New Roman" w:hint="eastAsia"/>
+          <w:sz w:val="20"/>
+          <w:szCs w:val="20"/>
+        </w:rPr>
+        <w:t>apk</w:t>
+      </w:r>
+      <w:proofErr w:type="spellEnd"/>
+      <w:proofErr w:type="gramEnd"/>
     </w:p>
   </w:comment>
-  <w:comment w:id="5" w:author="think" w:date="2014-07-29T10:50:00Z" w:initials="t">
+  <w:comment w:id="4" w:author="think" w:date="2014-07-29T10:50:00Z" w:initials="t">
     <w:p>
       <w:pPr>
         <w:pStyle w:val="ab"/>

</xml_diff>